<commit_message>
Week 2 hr 1
</commit_message>
<xml_diff>
--- a/KP sudah halaman.docx
+++ b/KP sudah halaman.docx
@@ -439,7 +439,7 @@
       <w:pPr>
         <w:pStyle w:val="Heading1"/>
       </w:pPr>
-      <w:bookmarkStart w:id="0" w:name="_Toc519254359"/>
+      <w:bookmarkStart w:id="0" w:name="_Toc519500436"/>
       <w:r>
         <w:lastRenderedPageBreak/>
         <w:t>LEMBAR PENGESAHAN</w:t>
@@ -692,7 +692,7 @@
       <w:pPr>
         <w:pStyle w:val="Heading1"/>
       </w:pPr>
-      <w:bookmarkStart w:id="1" w:name="_Toc519254360"/>
+      <w:bookmarkStart w:id="1" w:name="_Toc519500437"/>
       <w:r>
         <w:lastRenderedPageBreak/>
         <w:t>KATA PENGANTAR</w:t>
@@ -702,190 +702,2592 @@
     <w:p>
       <w:pPr>
         <w:spacing w:line="360" w:lineRule="auto"/>
-        <w:jc w:val="center"/>
+        <w:ind w:firstLine="720"/>
         <w:rPr>
           <w:rFonts w:ascii="Times New Roman" w:hAnsi="Times New Roman" w:cs="Times New Roman"/>
           <w:sz w:val="24"/>
           <w:szCs w:val="24"/>
         </w:rPr>
       </w:pPr>
+      <w:proofErr w:type="spellStart"/>
+      <w:r>
+        <w:rPr>
+          <w:rFonts w:ascii="Times New Roman" w:hAnsi="Times New Roman" w:cs="Times New Roman"/>
+          <w:sz w:val="24"/>
+          <w:szCs w:val="24"/>
+        </w:rPr>
+        <w:t>Puji</w:t>
+      </w:r>
+      <w:proofErr w:type="spellEnd"/>
+      <w:r>
+        <w:rPr>
+          <w:rFonts w:ascii="Times New Roman" w:hAnsi="Times New Roman" w:cs="Times New Roman"/>
+          <w:sz w:val="24"/>
+          <w:szCs w:val="24"/>
+        </w:rPr>
+        <w:t xml:space="preserve"> </w:t>
+      </w:r>
+      <w:proofErr w:type="spellStart"/>
+      <w:r>
+        <w:rPr>
+          <w:rFonts w:ascii="Times New Roman" w:hAnsi="Times New Roman" w:cs="Times New Roman"/>
+          <w:sz w:val="24"/>
+          <w:szCs w:val="24"/>
+        </w:rPr>
+        <w:t>syukur</w:t>
+      </w:r>
+      <w:proofErr w:type="spellEnd"/>
+      <w:r>
+        <w:rPr>
+          <w:rFonts w:ascii="Times New Roman" w:hAnsi="Times New Roman" w:cs="Times New Roman"/>
+          <w:sz w:val="24"/>
+          <w:szCs w:val="24"/>
+        </w:rPr>
+        <w:t xml:space="preserve"> </w:t>
+      </w:r>
+      <w:proofErr w:type="spellStart"/>
+      <w:r>
+        <w:rPr>
+          <w:rFonts w:ascii="Times New Roman" w:hAnsi="Times New Roman" w:cs="Times New Roman"/>
+          <w:sz w:val="24"/>
+          <w:szCs w:val="24"/>
+        </w:rPr>
+        <w:t>saya</w:t>
+      </w:r>
+      <w:proofErr w:type="spellEnd"/>
+      <w:r>
+        <w:rPr>
+          <w:rFonts w:ascii="Times New Roman" w:hAnsi="Times New Roman" w:cs="Times New Roman"/>
+          <w:sz w:val="24"/>
+          <w:szCs w:val="24"/>
+        </w:rPr>
+        <w:t xml:space="preserve"> </w:t>
+      </w:r>
+      <w:proofErr w:type="spellStart"/>
+      <w:r>
+        <w:rPr>
+          <w:rFonts w:ascii="Times New Roman" w:hAnsi="Times New Roman" w:cs="Times New Roman"/>
+          <w:sz w:val="24"/>
+          <w:szCs w:val="24"/>
+        </w:rPr>
+        <w:t>panjatkan</w:t>
+      </w:r>
+      <w:proofErr w:type="spellEnd"/>
+      <w:r>
+        <w:rPr>
+          <w:rFonts w:ascii="Times New Roman" w:hAnsi="Times New Roman" w:cs="Times New Roman"/>
+          <w:sz w:val="24"/>
+          <w:szCs w:val="24"/>
+        </w:rPr>
+        <w:t xml:space="preserve"> </w:t>
+      </w:r>
+      <w:proofErr w:type="spellStart"/>
+      <w:r>
+        <w:rPr>
+          <w:rFonts w:ascii="Times New Roman" w:hAnsi="Times New Roman" w:cs="Times New Roman"/>
+          <w:sz w:val="24"/>
+          <w:szCs w:val="24"/>
+        </w:rPr>
+        <w:t>kehadirat</w:t>
+      </w:r>
+      <w:proofErr w:type="spellEnd"/>
+      <w:r>
+        <w:rPr>
+          <w:rFonts w:ascii="Times New Roman" w:hAnsi="Times New Roman" w:cs="Times New Roman"/>
+          <w:sz w:val="24"/>
+          <w:szCs w:val="24"/>
+        </w:rPr>
+        <w:t xml:space="preserve"> </w:t>
+      </w:r>
+      <w:proofErr w:type="spellStart"/>
+      <w:r>
+        <w:rPr>
+          <w:rFonts w:ascii="Times New Roman" w:hAnsi="Times New Roman" w:cs="Times New Roman"/>
+          <w:sz w:val="24"/>
+          <w:szCs w:val="24"/>
+        </w:rPr>
+        <w:t>Tuhan</w:t>
+      </w:r>
+      <w:proofErr w:type="spellEnd"/>
+      <w:r>
+        <w:rPr>
+          <w:rFonts w:ascii="Times New Roman" w:hAnsi="Times New Roman" w:cs="Times New Roman"/>
+          <w:sz w:val="24"/>
+          <w:szCs w:val="24"/>
+        </w:rPr>
+        <w:t xml:space="preserve"> Yang </w:t>
+      </w:r>
+      <w:proofErr w:type="spellStart"/>
+      <w:r>
+        <w:rPr>
+          <w:rFonts w:ascii="Times New Roman" w:hAnsi="Times New Roman" w:cs="Times New Roman"/>
+          <w:sz w:val="24"/>
+          <w:szCs w:val="24"/>
+        </w:rPr>
+        <w:t>Maha</w:t>
+      </w:r>
+      <w:proofErr w:type="spellEnd"/>
+      <w:r>
+        <w:rPr>
+          <w:rFonts w:ascii="Times New Roman" w:hAnsi="Times New Roman" w:cs="Times New Roman"/>
+          <w:sz w:val="24"/>
+          <w:szCs w:val="24"/>
+        </w:rPr>
+        <w:t xml:space="preserve"> </w:t>
+      </w:r>
+      <w:proofErr w:type="spellStart"/>
+      <w:r>
+        <w:rPr>
+          <w:rFonts w:ascii="Times New Roman" w:hAnsi="Times New Roman" w:cs="Times New Roman"/>
+          <w:sz w:val="24"/>
+          <w:szCs w:val="24"/>
+        </w:rPr>
+        <w:t>Esa</w:t>
+      </w:r>
+      <w:proofErr w:type="spellEnd"/>
+      <w:r>
+        <w:rPr>
+          <w:rFonts w:ascii="Times New Roman" w:hAnsi="Times New Roman" w:cs="Times New Roman"/>
+          <w:sz w:val="24"/>
+          <w:szCs w:val="24"/>
+        </w:rPr>
+        <w:t xml:space="preserve">, oleh </w:t>
+      </w:r>
+      <w:proofErr w:type="spellStart"/>
+      <w:r>
+        <w:rPr>
+          <w:rFonts w:ascii="Times New Roman" w:hAnsi="Times New Roman" w:cs="Times New Roman"/>
+          <w:sz w:val="24"/>
+          <w:szCs w:val="24"/>
+        </w:rPr>
+        <w:t>karena</w:t>
+      </w:r>
+      <w:proofErr w:type="spellEnd"/>
+      <w:r>
+        <w:rPr>
+          <w:rFonts w:ascii="Times New Roman" w:hAnsi="Times New Roman" w:cs="Times New Roman"/>
+          <w:sz w:val="24"/>
+          <w:szCs w:val="24"/>
+        </w:rPr>
+        <w:t xml:space="preserve"> </w:t>
+      </w:r>
+      <w:proofErr w:type="spellStart"/>
+      <w:r>
+        <w:rPr>
+          <w:rFonts w:ascii="Times New Roman" w:hAnsi="Times New Roman" w:cs="Times New Roman"/>
+          <w:sz w:val="24"/>
+          <w:szCs w:val="24"/>
+        </w:rPr>
+        <w:t>berkat</w:t>
+      </w:r>
+      <w:proofErr w:type="spellEnd"/>
+      <w:r>
+        <w:rPr>
+          <w:rFonts w:ascii="Times New Roman" w:hAnsi="Times New Roman" w:cs="Times New Roman"/>
+          <w:sz w:val="24"/>
+          <w:szCs w:val="24"/>
+        </w:rPr>
+        <w:t xml:space="preserve"> </w:t>
+      </w:r>
+      <w:proofErr w:type="spellStart"/>
+      <w:r>
+        <w:rPr>
+          <w:rFonts w:ascii="Times New Roman" w:hAnsi="Times New Roman" w:cs="Times New Roman"/>
+          <w:sz w:val="24"/>
+          <w:szCs w:val="24"/>
+        </w:rPr>
+        <w:t>rahmat</w:t>
+      </w:r>
+      <w:proofErr w:type="spellEnd"/>
+      <w:r>
+        <w:rPr>
+          <w:rFonts w:ascii="Times New Roman" w:hAnsi="Times New Roman" w:cs="Times New Roman"/>
+          <w:sz w:val="24"/>
+          <w:szCs w:val="24"/>
+        </w:rPr>
+        <w:t xml:space="preserve"> dan </w:t>
+      </w:r>
+      <w:proofErr w:type="spellStart"/>
+      <w:r>
+        <w:rPr>
+          <w:rFonts w:ascii="Times New Roman" w:hAnsi="Times New Roman" w:cs="Times New Roman"/>
+          <w:sz w:val="24"/>
+          <w:szCs w:val="24"/>
+        </w:rPr>
+        <w:t>karunia</w:t>
+      </w:r>
+      <w:proofErr w:type="spellEnd"/>
+      <w:r>
+        <w:rPr>
+          <w:rFonts w:ascii="Times New Roman" w:hAnsi="Times New Roman" w:cs="Times New Roman"/>
+          <w:sz w:val="24"/>
+          <w:szCs w:val="24"/>
+        </w:rPr>
+        <w:t xml:space="preserve">-Nya </w:t>
+      </w:r>
+      <w:proofErr w:type="spellStart"/>
+      <w:r>
+        <w:rPr>
+          <w:rFonts w:ascii="Times New Roman" w:hAnsi="Times New Roman" w:cs="Times New Roman"/>
+          <w:sz w:val="24"/>
+          <w:szCs w:val="24"/>
+        </w:rPr>
+        <w:t>saya</w:t>
+      </w:r>
+      <w:proofErr w:type="spellEnd"/>
+      <w:r>
+        <w:rPr>
+          <w:rFonts w:ascii="Times New Roman" w:hAnsi="Times New Roman" w:cs="Times New Roman"/>
+          <w:sz w:val="24"/>
+          <w:szCs w:val="24"/>
+        </w:rPr>
+        <w:t xml:space="preserve"> </w:t>
+      </w:r>
+      <w:proofErr w:type="spellStart"/>
+      <w:r>
+        <w:rPr>
+          <w:rFonts w:ascii="Times New Roman" w:hAnsi="Times New Roman" w:cs="Times New Roman"/>
+          <w:sz w:val="24"/>
+          <w:szCs w:val="24"/>
+        </w:rPr>
+        <w:t>dapat</w:t>
+      </w:r>
+      <w:proofErr w:type="spellEnd"/>
+      <w:r>
+        <w:rPr>
+          <w:rFonts w:ascii="Times New Roman" w:hAnsi="Times New Roman" w:cs="Times New Roman"/>
+          <w:sz w:val="24"/>
+          <w:szCs w:val="24"/>
+        </w:rPr>
+        <w:t xml:space="preserve"> </w:t>
+      </w:r>
+      <w:proofErr w:type="spellStart"/>
+      <w:r>
+        <w:rPr>
+          <w:rFonts w:ascii="Times New Roman" w:hAnsi="Times New Roman" w:cs="Times New Roman"/>
+          <w:sz w:val="24"/>
+          <w:szCs w:val="24"/>
+        </w:rPr>
+        <w:t>menyelesaikan</w:t>
+      </w:r>
+      <w:proofErr w:type="spellEnd"/>
+      <w:r>
+        <w:rPr>
+          <w:rFonts w:ascii="Times New Roman" w:hAnsi="Times New Roman" w:cs="Times New Roman"/>
+          <w:sz w:val="24"/>
+          <w:szCs w:val="24"/>
+        </w:rPr>
+        <w:t xml:space="preserve"> </w:t>
+      </w:r>
+      <w:proofErr w:type="spellStart"/>
+      <w:r>
+        <w:rPr>
+          <w:rFonts w:ascii="Times New Roman" w:hAnsi="Times New Roman" w:cs="Times New Roman"/>
+          <w:sz w:val="24"/>
+          <w:szCs w:val="24"/>
+        </w:rPr>
+        <w:t>laporan</w:t>
+      </w:r>
+      <w:proofErr w:type="spellEnd"/>
+      <w:r>
+        <w:rPr>
+          <w:rFonts w:ascii="Times New Roman" w:hAnsi="Times New Roman" w:cs="Times New Roman"/>
+          <w:sz w:val="24"/>
+          <w:szCs w:val="24"/>
+        </w:rPr>
+        <w:t xml:space="preserve"> </w:t>
+      </w:r>
+      <w:proofErr w:type="spellStart"/>
+      <w:r>
+        <w:rPr>
+          <w:rFonts w:ascii="Times New Roman" w:hAnsi="Times New Roman" w:cs="Times New Roman"/>
+          <w:sz w:val="24"/>
+          <w:szCs w:val="24"/>
+        </w:rPr>
+        <w:t>Kerja</w:t>
+      </w:r>
+      <w:proofErr w:type="spellEnd"/>
+      <w:r>
+        <w:rPr>
+          <w:rFonts w:ascii="Times New Roman" w:hAnsi="Times New Roman" w:cs="Times New Roman"/>
+          <w:sz w:val="24"/>
+          <w:szCs w:val="24"/>
+        </w:rPr>
+        <w:t xml:space="preserve"> </w:t>
+      </w:r>
+      <w:proofErr w:type="spellStart"/>
+      <w:r>
+        <w:rPr>
+          <w:rFonts w:ascii="Times New Roman" w:hAnsi="Times New Roman" w:cs="Times New Roman"/>
+          <w:sz w:val="24"/>
+          <w:szCs w:val="24"/>
+        </w:rPr>
+        <w:t>Praktik</w:t>
+      </w:r>
+      <w:proofErr w:type="spellEnd"/>
+      <w:r>
+        <w:rPr>
+          <w:rFonts w:ascii="Times New Roman" w:hAnsi="Times New Roman" w:cs="Times New Roman"/>
+          <w:sz w:val="24"/>
+          <w:szCs w:val="24"/>
+        </w:rPr>
+        <w:t xml:space="preserve"> di PT. Telkom Customer Corporate</w:t>
+      </w:r>
+      <w:r>
+        <w:rPr>
+          <w:rFonts w:ascii="Times New Roman" w:hAnsi="Times New Roman" w:cs="Times New Roman"/>
+          <w:sz w:val="24"/>
+          <w:szCs w:val="24"/>
+        </w:rPr>
+        <w:t xml:space="preserve">, </w:t>
+      </w:r>
+      <w:r>
+        <w:rPr>
+          <w:rFonts w:ascii="Times New Roman" w:hAnsi="Times New Roman" w:cs="Times New Roman"/>
+          <w:sz w:val="24"/>
+          <w:szCs w:val="24"/>
+        </w:rPr>
+        <w:t>Divisi Enterprise Service</w:t>
+      </w:r>
+      <w:r>
+        <w:rPr>
+          <w:rFonts w:ascii="Times New Roman" w:hAnsi="Times New Roman" w:cs="Times New Roman"/>
+          <w:sz w:val="24"/>
+          <w:szCs w:val="24"/>
+        </w:rPr>
+        <w:t xml:space="preserve"> (DES)</w:t>
+      </w:r>
+      <w:r>
+        <w:rPr>
+          <w:rFonts w:ascii="Times New Roman" w:hAnsi="Times New Roman" w:cs="Times New Roman"/>
+          <w:sz w:val="24"/>
+          <w:szCs w:val="24"/>
+        </w:rPr>
+        <w:t xml:space="preserve">, </w:t>
+      </w:r>
+      <w:proofErr w:type="spellStart"/>
+      <w:r>
+        <w:rPr>
+          <w:rFonts w:ascii="Times New Roman" w:hAnsi="Times New Roman" w:cs="Times New Roman"/>
+          <w:sz w:val="24"/>
+          <w:szCs w:val="24"/>
+        </w:rPr>
+        <w:t>Segmen</w:t>
+      </w:r>
+      <w:proofErr w:type="spellEnd"/>
+      <w:r>
+        <w:rPr>
+          <w:rFonts w:ascii="Times New Roman" w:hAnsi="Times New Roman" w:cs="Times New Roman"/>
+          <w:sz w:val="24"/>
+          <w:szCs w:val="24"/>
+        </w:rPr>
+        <w:t xml:space="preserve"> Maritime &amp; Logistic Service</w:t>
+      </w:r>
+      <w:r>
+        <w:rPr>
+          <w:rFonts w:ascii="Times New Roman" w:hAnsi="Times New Roman" w:cs="Times New Roman"/>
+          <w:sz w:val="24"/>
+          <w:szCs w:val="24"/>
+        </w:rPr>
+        <w:t xml:space="preserve"> (MLS)</w:t>
+      </w:r>
+      <w:r>
+        <w:rPr>
+          <w:rFonts w:ascii="Times New Roman" w:hAnsi="Times New Roman" w:cs="Times New Roman"/>
+          <w:sz w:val="24"/>
+          <w:szCs w:val="24"/>
+        </w:rPr>
+        <w:t xml:space="preserve">. </w:t>
+      </w:r>
+      <w:proofErr w:type="spellStart"/>
+      <w:r>
+        <w:rPr>
+          <w:rFonts w:ascii="Times New Roman" w:hAnsi="Times New Roman" w:cs="Times New Roman"/>
+          <w:sz w:val="24"/>
+          <w:szCs w:val="24"/>
+        </w:rPr>
+        <w:t>Kerja</w:t>
+      </w:r>
+      <w:proofErr w:type="spellEnd"/>
+      <w:r>
+        <w:rPr>
+          <w:rFonts w:ascii="Times New Roman" w:hAnsi="Times New Roman" w:cs="Times New Roman"/>
+          <w:sz w:val="24"/>
+          <w:szCs w:val="24"/>
+        </w:rPr>
+        <w:t xml:space="preserve"> </w:t>
+      </w:r>
+      <w:proofErr w:type="spellStart"/>
+      <w:r>
+        <w:rPr>
+          <w:rFonts w:ascii="Times New Roman" w:hAnsi="Times New Roman" w:cs="Times New Roman"/>
+          <w:sz w:val="24"/>
+          <w:szCs w:val="24"/>
+        </w:rPr>
+        <w:t>praktik</w:t>
+      </w:r>
+      <w:proofErr w:type="spellEnd"/>
+      <w:r>
+        <w:rPr>
+          <w:rFonts w:ascii="Times New Roman" w:hAnsi="Times New Roman" w:cs="Times New Roman"/>
+          <w:sz w:val="24"/>
+          <w:szCs w:val="24"/>
+        </w:rPr>
+        <w:t xml:space="preserve"> yang </w:t>
+      </w:r>
+      <w:proofErr w:type="spellStart"/>
+      <w:r>
+        <w:rPr>
+          <w:rFonts w:ascii="Times New Roman" w:hAnsi="Times New Roman" w:cs="Times New Roman"/>
+          <w:sz w:val="24"/>
+          <w:szCs w:val="24"/>
+        </w:rPr>
+        <w:t>dilakasanan</w:t>
+      </w:r>
+      <w:proofErr w:type="spellEnd"/>
+      <w:r>
+        <w:rPr>
+          <w:rFonts w:ascii="Times New Roman" w:hAnsi="Times New Roman" w:cs="Times New Roman"/>
+          <w:sz w:val="24"/>
+          <w:szCs w:val="24"/>
+        </w:rPr>
+        <w:t xml:space="preserve"> pada 9 </w:t>
+      </w:r>
+      <w:proofErr w:type="spellStart"/>
+      <w:r>
+        <w:rPr>
+          <w:rFonts w:ascii="Times New Roman" w:hAnsi="Times New Roman" w:cs="Times New Roman"/>
+          <w:sz w:val="24"/>
+          <w:szCs w:val="24"/>
+        </w:rPr>
+        <w:t>Juli</w:t>
+      </w:r>
+      <w:proofErr w:type="spellEnd"/>
+      <w:r>
+        <w:rPr>
+          <w:rFonts w:ascii="Times New Roman" w:hAnsi="Times New Roman" w:cs="Times New Roman"/>
+          <w:sz w:val="24"/>
+          <w:szCs w:val="24"/>
+        </w:rPr>
+        <w:t xml:space="preserve"> 2018 </w:t>
+      </w:r>
+      <w:proofErr w:type="spellStart"/>
+      <w:r>
+        <w:rPr>
+          <w:rFonts w:ascii="Times New Roman" w:hAnsi="Times New Roman" w:cs="Times New Roman"/>
+          <w:sz w:val="24"/>
+          <w:szCs w:val="24"/>
+        </w:rPr>
+        <w:t>sampai</w:t>
+      </w:r>
+      <w:proofErr w:type="spellEnd"/>
+      <w:r>
+        <w:rPr>
+          <w:rFonts w:ascii="Times New Roman" w:hAnsi="Times New Roman" w:cs="Times New Roman"/>
+          <w:sz w:val="24"/>
+          <w:szCs w:val="24"/>
+        </w:rPr>
+        <w:t xml:space="preserve"> 31 </w:t>
+      </w:r>
+      <w:proofErr w:type="spellStart"/>
+      <w:r>
+        <w:rPr>
+          <w:rFonts w:ascii="Times New Roman" w:hAnsi="Times New Roman" w:cs="Times New Roman"/>
+          <w:sz w:val="24"/>
+          <w:szCs w:val="24"/>
+        </w:rPr>
+        <w:t>Agustus</w:t>
+      </w:r>
+      <w:proofErr w:type="spellEnd"/>
+      <w:r>
+        <w:rPr>
+          <w:rFonts w:ascii="Times New Roman" w:hAnsi="Times New Roman" w:cs="Times New Roman"/>
+          <w:sz w:val="24"/>
+          <w:szCs w:val="24"/>
+        </w:rPr>
+        <w:t xml:space="preserve"> 2018 </w:t>
+      </w:r>
+      <w:proofErr w:type="spellStart"/>
+      <w:r>
+        <w:rPr>
+          <w:rFonts w:ascii="Times New Roman" w:hAnsi="Times New Roman" w:cs="Times New Roman"/>
+          <w:sz w:val="24"/>
+          <w:szCs w:val="24"/>
+        </w:rPr>
+        <w:t>telah</w:t>
+      </w:r>
+      <w:proofErr w:type="spellEnd"/>
+      <w:r>
+        <w:rPr>
+          <w:rFonts w:ascii="Times New Roman" w:hAnsi="Times New Roman" w:cs="Times New Roman"/>
+          <w:sz w:val="24"/>
+          <w:szCs w:val="24"/>
+        </w:rPr>
+        <w:t xml:space="preserve"> </w:t>
+      </w:r>
+      <w:proofErr w:type="spellStart"/>
+      <w:r>
+        <w:rPr>
+          <w:rFonts w:ascii="Times New Roman" w:hAnsi="Times New Roman" w:cs="Times New Roman"/>
+          <w:sz w:val="24"/>
+          <w:szCs w:val="24"/>
+        </w:rPr>
+        <w:t>berjalan</w:t>
+      </w:r>
+      <w:proofErr w:type="spellEnd"/>
+      <w:r>
+        <w:rPr>
+          <w:rFonts w:ascii="Times New Roman" w:hAnsi="Times New Roman" w:cs="Times New Roman"/>
+          <w:sz w:val="24"/>
+          <w:szCs w:val="24"/>
+        </w:rPr>
+        <w:t xml:space="preserve"> </w:t>
+      </w:r>
+      <w:proofErr w:type="spellStart"/>
+      <w:r>
+        <w:rPr>
+          <w:rFonts w:ascii="Times New Roman" w:hAnsi="Times New Roman" w:cs="Times New Roman"/>
+          <w:sz w:val="24"/>
+          <w:szCs w:val="24"/>
+        </w:rPr>
+        <w:t>dengan</w:t>
+      </w:r>
+      <w:proofErr w:type="spellEnd"/>
+      <w:r>
+        <w:rPr>
+          <w:rFonts w:ascii="Times New Roman" w:hAnsi="Times New Roman" w:cs="Times New Roman"/>
+          <w:sz w:val="24"/>
+          <w:szCs w:val="24"/>
+        </w:rPr>
+        <w:t xml:space="preserve"> </w:t>
+      </w:r>
+      <w:proofErr w:type="spellStart"/>
+      <w:r>
+        <w:rPr>
+          <w:rFonts w:ascii="Times New Roman" w:hAnsi="Times New Roman" w:cs="Times New Roman"/>
+          <w:sz w:val="24"/>
+          <w:szCs w:val="24"/>
+        </w:rPr>
+        <w:t>baik</w:t>
+      </w:r>
+      <w:proofErr w:type="spellEnd"/>
+      <w:r>
+        <w:rPr>
+          <w:rFonts w:ascii="Times New Roman" w:hAnsi="Times New Roman" w:cs="Times New Roman"/>
+          <w:sz w:val="24"/>
+          <w:szCs w:val="24"/>
+        </w:rPr>
+        <w:t xml:space="preserve">. </w:t>
+      </w:r>
+      <w:proofErr w:type="spellStart"/>
+      <w:r>
+        <w:rPr>
+          <w:rFonts w:ascii="Times New Roman" w:hAnsi="Times New Roman" w:cs="Times New Roman"/>
+          <w:sz w:val="24"/>
+          <w:szCs w:val="24"/>
+        </w:rPr>
+        <w:t>Kegiatan</w:t>
+      </w:r>
+      <w:proofErr w:type="spellEnd"/>
+      <w:r>
+        <w:rPr>
+          <w:rFonts w:ascii="Times New Roman" w:hAnsi="Times New Roman" w:cs="Times New Roman"/>
+          <w:sz w:val="24"/>
+          <w:szCs w:val="24"/>
+        </w:rPr>
+        <w:t xml:space="preserve"> </w:t>
+      </w:r>
+      <w:proofErr w:type="spellStart"/>
+      <w:r>
+        <w:rPr>
+          <w:rFonts w:ascii="Times New Roman" w:hAnsi="Times New Roman" w:cs="Times New Roman"/>
+          <w:sz w:val="24"/>
+          <w:szCs w:val="24"/>
+        </w:rPr>
+        <w:t>Kerja</w:t>
+      </w:r>
+      <w:proofErr w:type="spellEnd"/>
+      <w:r>
+        <w:rPr>
+          <w:rFonts w:ascii="Times New Roman" w:hAnsi="Times New Roman" w:cs="Times New Roman"/>
+          <w:sz w:val="24"/>
+          <w:szCs w:val="24"/>
+        </w:rPr>
+        <w:t xml:space="preserve"> </w:t>
+      </w:r>
+      <w:proofErr w:type="spellStart"/>
+      <w:r>
+        <w:rPr>
+          <w:rFonts w:ascii="Times New Roman" w:hAnsi="Times New Roman" w:cs="Times New Roman"/>
+          <w:sz w:val="24"/>
+          <w:szCs w:val="24"/>
+        </w:rPr>
+        <w:t>Praktik</w:t>
+      </w:r>
+      <w:proofErr w:type="spellEnd"/>
+      <w:r>
+        <w:rPr>
+          <w:rFonts w:ascii="Times New Roman" w:hAnsi="Times New Roman" w:cs="Times New Roman"/>
+          <w:sz w:val="24"/>
+          <w:szCs w:val="24"/>
+        </w:rPr>
+        <w:t xml:space="preserve"> dan </w:t>
+      </w:r>
+      <w:proofErr w:type="spellStart"/>
+      <w:r>
+        <w:rPr>
+          <w:rFonts w:ascii="Times New Roman" w:hAnsi="Times New Roman" w:cs="Times New Roman"/>
+          <w:sz w:val="24"/>
+          <w:szCs w:val="24"/>
+        </w:rPr>
+        <w:t>penyusunan</w:t>
+      </w:r>
+      <w:proofErr w:type="spellEnd"/>
+      <w:r>
+        <w:rPr>
+          <w:rFonts w:ascii="Times New Roman" w:hAnsi="Times New Roman" w:cs="Times New Roman"/>
+          <w:sz w:val="24"/>
+          <w:szCs w:val="24"/>
+        </w:rPr>
+        <w:t xml:space="preserve"> </w:t>
+      </w:r>
+      <w:proofErr w:type="spellStart"/>
+      <w:r>
+        <w:rPr>
+          <w:rFonts w:ascii="Times New Roman" w:hAnsi="Times New Roman" w:cs="Times New Roman"/>
+          <w:sz w:val="24"/>
+          <w:szCs w:val="24"/>
+        </w:rPr>
+        <w:t>Laporan</w:t>
+      </w:r>
+      <w:proofErr w:type="spellEnd"/>
+      <w:r>
+        <w:rPr>
+          <w:rFonts w:ascii="Times New Roman" w:hAnsi="Times New Roman" w:cs="Times New Roman"/>
+          <w:sz w:val="24"/>
+          <w:szCs w:val="24"/>
+        </w:rPr>
+        <w:t xml:space="preserve"> </w:t>
+      </w:r>
+      <w:proofErr w:type="spellStart"/>
+      <w:r>
+        <w:rPr>
+          <w:rFonts w:ascii="Times New Roman" w:hAnsi="Times New Roman" w:cs="Times New Roman"/>
+          <w:sz w:val="24"/>
+          <w:szCs w:val="24"/>
+        </w:rPr>
+        <w:t>ini</w:t>
+      </w:r>
+      <w:proofErr w:type="spellEnd"/>
+      <w:r>
+        <w:rPr>
+          <w:rFonts w:ascii="Times New Roman" w:hAnsi="Times New Roman" w:cs="Times New Roman"/>
+          <w:sz w:val="24"/>
+          <w:szCs w:val="24"/>
+        </w:rPr>
+        <w:t xml:space="preserve"> </w:t>
+      </w:r>
+      <w:proofErr w:type="spellStart"/>
+      <w:r>
+        <w:rPr>
+          <w:rFonts w:ascii="Times New Roman" w:hAnsi="Times New Roman" w:cs="Times New Roman"/>
+          <w:sz w:val="24"/>
+          <w:szCs w:val="24"/>
+        </w:rPr>
+        <w:t>merupakan</w:t>
+      </w:r>
+      <w:proofErr w:type="spellEnd"/>
+      <w:r>
+        <w:rPr>
+          <w:rFonts w:ascii="Times New Roman" w:hAnsi="Times New Roman" w:cs="Times New Roman"/>
+          <w:sz w:val="24"/>
+          <w:szCs w:val="24"/>
+        </w:rPr>
+        <w:t xml:space="preserve"> </w:t>
+      </w:r>
+      <w:proofErr w:type="spellStart"/>
+      <w:r>
+        <w:rPr>
+          <w:rFonts w:ascii="Times New Roman" w:hAnsi="Times New Roman" w:cs="Times New Roman"/>
+          <w:sz w:val="24"/>
+          <w:szCs w:val="24"/>
+        </w:rPr>
+        <w:t>kewajiban</w:t>
+      </w:r>
+      <w:proofErr w:type="spellEnd"/>
+      <w:r>
+        <w:rPr>
+          <w:rFonts w:ascii="Times New Roman" w:hAnsi="Times New Roman" w:cs="Times New Roman"/>
+          <w:sz w:val="24"/>
+          <w:szCs w:val="24"/>
+        </w:rPr>
+        <w:t xml:space="preserve"> </w:t>
+      </w:r>
+      <w:proofErr w:type="spellStart"/>
+      <w:r>
+        <w:rPr>
+          <w:rFonts w:ascii="Times New Roman" w:hAnsi="Times New Roman" w:cs="Times New Roman"/>
+          <w:sz w:val="24"/>
+          <w:szCs w:val="24"/>
+        </w:rPr>
+        <w:t>mahasiswa</w:t>
+      </w:r>
+      <w:proofErr w:type="spellEnd"/>
+      <w:r>
+        <w:rPr>
+          <w:rFonts w:ascii="Times New Roman" w:hAnsi="Times New Roman" w:cs="Times New Roman"/>
+          <w:sz w:val="24"/>
+          <w:szCs w:val="24"/>
+        </w:rPr>
+        <w:t xml:space="preserve"> S1 </w:t>
+      </w:r>
+      <w:proofErr w:type="spellStart"/>
+      <w:r>
+        <w:rPr>
+          <w:rFonts w:ascii="Times New Roman" w:hAnsi="Times New Roman" w:cs="Times New Roman"/>
+          <w:sz w:val="24"/>
+          <w:szCs w:val="24"/>
+        </w:rPr>
+        <w:t>untuk</w:t>
+      </w:r>
+      <w:proofErr w:type="spellEnd"/>
+      <w:r>
+        <w:rPr>
+          <w:rFonts w:ascii="Times New Roman" w:hAnsi="Times New Roman" w:cs="Times New Roman"/>
+          <w:sz w:val="24"/>
+          <w:szCs w:val="24"/>
+        </w:rPr>
+        <w:t xml:space="preserve"> </w:t>
+      </w:r>
+      <w:proofErr w:type="spellStart"/>
+      <w:r>
+        <w:rPr>
+          <w:rFonts w:ascii="Times New Roman" w:hAnsi="Times New Roman" w:cs="Times New Roman"/>
+          <w:sz w:val="24"/>
+          <w:szCs w:val="24"/>
+        </w:rPr>
+        <w:t>memenuhi</w:t>
+      </w:r>
+      <w:proofErr w:type="spellEnd"/>
+      <w:r>
+        <w:rPr>
+          <w:rFonts w:ascii="Times New Roman" w:hAnsi="Times New Roman" w:cs="Times New Roman"/>
+          <w:sz w:val="24"/>
+          <w:szCs w:val="24"/>
+        </w:rPr>
+        <w:t xml:space="preserve"> </w:t>
+      </w:r>
+      <w:proofErr w:type="spellStart"/>
+      <w:r>
+        <w:rPr>
+          <w:rFonts w:ascii="Times New Roman" w:hAnsi="Times New Roman" w:cs="Times New Roman"/>
+          <w:sz w:val="24"/>
+          <w:szCs w:val="24"/>
+        </w:rPr>
+        <w:t>mata</w:t>
+      </w:r>
+      <w:proofErr w:type="spellEnd"/>
+      <w:r>
+        <w:rPr>
+          <w:rFonts w:ascii="Times New Roman" w:hAnsi="Times New Roman" w:cs="Times New Roman"/>
+          <w:sz w:val="24"/>
+          <w:szCs w:val="24"/>
+        </w:rPr>
+        <w:t xml:space="preserve"> </w:t>
+      </w:r>
+      <w:proofErr w:type="spellStart"/>
+      <w:r>
+        <w:rPr>
+          <w:rFonts w:ascii="Times New Roman" w:hAnsi="Times New Roman" w:cs="Times New Roman"/>
+          <w:sz w:val="24"/>
+          <w:szCs w:val="24"/>
+        </w:rPr>
+        <w:t>kuliah</w:t>
+      </w:r>
+      <w:proofErr w:type="spellEnd"/>
+      <w:r>
+        <w:rPr>
+          <w:rFonts w:ascii="Times New Roman" w:hAnsi="Times New Roman" w:cs="Times New Roman"/>
+          <w:sz w:val="24"/>
+          <w:szCs w:val="24"/>
+        </w:rPr>
+        <w:t xml:space="preserve"> </w:t>
+      </w:r>
+      <w:proofErr w:type="spellStart"/>
+      <w:r>
+        <w:rPr>
+          <w:rFonts w:ascii="Times New Roman" w:hAnsi="Times New Roman" w:cs="Times New Roman"/>
+          <w:sz w:val="24"/>
+          <w:szCs w:val="24"/>
+        </w:rPr>
+        <w:t>wajib</w:t>
+      </w:r>
+      <w:proofErr w:type="spellEnd"/>
+      <w:r>
+        <w:rPr>
+          <w:rFonts w:ascii="Times New Roman" w:hAnsi="Times New Roman" w:cs="Times New Roman"/>
+          <w:sz w:val="24"/>
+          <w:szCs w:val="24"/>
+        </w:rPr>
+        <w:t xml:space="preserve"> di </w:t>
+      </w:r>
+      <w:proofErr w:type="spellStart"/>
+      <w:r>
+        <w:rPr>
+          <w:rFonts w:ascii="Times New Roman" w:hAnsi="Times New Roman" w:cs="Times New Roman"/>
+          <w:sz w:val="24"/>
+          <w:szCs w:val="24"/>
+        </w:rPr>
+        <w:t>Departemen</w:t>
+      </w:r>
+      <w:proofErr w:type="spellEnd"/>
+      <w:r>
+        <w:rPr>
+          <w:rFonts w:ascii="Times New Roman" w:hAnsi="Times New Roman" w:cs="Times New Roman"/>
+          <w:sz w:val="24"/>
+          <w:szCs w:val="24"/>
+        </w:rPr>
+        <w:t xml:space="preserve"> Teknik </w:t>
+      </w:r>
+      <w:proofErr w:type="spellStart"/>
+      <w:r>
+        <w:rPr>
+          <w:rFonts w:ascii="Times New Roman" w:hAnsi="Times New Roman" w:cs="Times New Roman"/>
+          <w:sz w:val="24"/>
+          <w:szCs w:val="24"/>
+        </w:rPr>
+        <w:t>Elektro</w:t>
+      </w:r>
+      <w:proofErr w:type="spellEnd"/>
+      <w:r>
+        <w:rPr>
+          <w:rFonts w:ascii="Times New Roman" w:hAnsi="Times New Roman" w:cs="Times New Roman"/>
+          <w:sz w:val="24"/>
+          <w:szCs w:val="24"/>
+        </w:rPr>
+        <w:t>.</w:t>
+      </w:r>
     </w:p>
     <w:p>
       <w:pPr>
         <w:spacing w:line="360" w:lineRule="auto"/>
-        <w:jc w:val="center"/>
+        <w:ind w:firstLine="720"/>
         <w:rPr>
           <w:rFonts w:ascii="Times New Roman" w:hAnsi="Times New Roman" w:cs="Times New Roman"/>
           <w:sz w:val="24"/>
           <w:szCs w:val="24"/>
         </w:rPr>
       </w:pPr>
+      <w:proofErr w:type="spellStart"/>
+      <w:r>
+        <w:rPr>
+          <w:rFonts w:ascii="Times New Roman" w:hAnsi="Times New Roman" w:cs="Times New Roman"/>
+          <w:sz w:val="24"/>
+          <w:szCs w:val="24"/>
+        </w:rPr>
+        <w:t>Selain</w:t>
+      </w:r>
+      <w:proofErr w:type="spellEnd"/>
+      <w:r>
+        <w:rPr>
+          <w:rFonts w:ascii="Times New Roman" w:hAnsi="Times New Roman" w:cs="Times New Roman"/>
+          <w:sz w:val="24"/>
+          <w:szCs w:val="24"/>
+        </w:rPr>
+        <w:t xml:space="preserve"> </w:t>
+      </w:r>
+      <w:proofErr w:type="spellStart"/>
+      <w:r>
+        <w:rPr>
+          <w:rFonts w:ascii="Times New Roman" w:hAnsi="Times New Roman" w:cs="Times New Roman"/>
+          <w:sz w:val="24"/>
+          <w:szCs w:val="24"/>
+        </w:rPr>
+        <w:t>itu</w:t>
+      </w:r>
+      <w:proofErr w:type="spellEnd"/>
+      <w:r>
+        <w:rPr>
+          <w:rFonts w:ascii="Times New Roman" w:hAnsi="Times New Roman" w:cs="Times New Roman"/>
+          <w:sz w:val="24"/>
+          <w:szCs w:val="24"/>
+        </w:rPr>
+        <w:t xml:space="preserve">, </w:t>
+      </w:r>
+      <w:proofErr w:type="spellStart"/>
+      <w:r>
+        <w:rPr>
+          <w:rFonts w:ascii="Times New Roman" w:hAnsi="Times New Roman" w:cs="Times New Roman"/>
+          <w:sz w:val="24"/>
+          <w:szCs w:val="24"/>
+        </w:rPr>
+        <w:t>saya</w:t>
+      </w:r>
+      <w:proofErr w:type="spellEnd"/>
+      <w:r>
+        <w:rPr>
+          <w:rFonts w:ascii="Times New Roman" w:hAnsi="Times New Roman" w:cs="Times New Roman"/>
+          <w:sz w:val="24"/>
+          <w:szCs w:val="24"/>
+        </w:rPr>
+        <w:t xml:space="preserve"> </w:t>
+      </w:r>
+      <w:proofErr w:type="spellStart"/>
+      <w:r>
+        <w:rPr>
+          <w:rFonts w:ascii="Times New Roman" w:hAnsi="Times New Roman" w:cs="Times New Roman"/>
+          <w:sz w:val="24"/>
+          <w:szCs w:val="24"/>
+        </w:rPr>
+        <w:t>mengucapkan</w:t>
+      </w:r>
+      <w:proofErr w:type="spellEnd"/>
+      <w:r>
+        <w:rPr>
+          <w:rFonts w:ascii="Times New Roman" w:hAnsi="Times New Roman" w:cs="Times New Roman"/>
+          <w:sz w:val="24"/>
+          <w:szCs w:val="24"/>
+        </w:rPr>
+        <w:t xml:space="preserve"> </w:t>
+      </w:r>
+      <w:proofErr w:type="spellStart"/>
+      <w:r>
+        <w:rPr>
+          <w:rFonts w:ascii="Times New Roman" w:hAnsi="Times New Roman" w:cs="Times New Roman"/>
+          <w:sz w:val="24"/>
+          <w:szCs w:val="24"/>
+        </w:rPr>
+        <w:t>terima</w:t>
+      </w:r>
+      <w:proofErr w:type="spellEnd"/>
+      <w:r>
+        <w:rPr>
+          <w:rFonts w:ascii="Times New Roman" w:hAnsi="Times New Roman" w:cs="Times New Roman"/>
+          <w:sz w:val="24"/>
+          <w:szCs w:val="24"/>
+        </w:rPr>
+        <w:t xml:space="preserve"> </w:t>
+      </w:r>
+      <w:proofErr w:type="spellStart"/>
+      <w:r>
+        <w:rPr>
+          <w:rFonts w:ascii="Times New Roman" w:hAnsi="Times New Roman" w:cs="Times New Roman"/>
+          <w:sz w:val="24"/>
+          <w:szCs w:val="24"/>
+        </w:rPr>
+        <w:t>kasih</w:t>
+      </w:r>
+      <w:proofErr w:type="spellEnd"/>
+      <w:r>
+        <w:rPr>
+          <w:rFonts w:ascii="Times New Roman" w:hAnsi="Times New Roman" w:cs="Times New Roman"/>
+          <w:sz w:val="24"/>
+          <w:szCs w:val="24"/>
+        </w:rPr>
+        <w:t xml:space="preserve"> </w:t>
+      </w:r>
+      <w:proofErr w:type="spellStart"/>
+      <w:r>
+        <w:rPr>
+          <w:rFonts w:ascii="Times New Roman" w:hAnsi="Times New Roman" w:cs="Times New Roman"/>
+          <w:sz w:val="24"/>
+          <w:szCs w:val="24"/>
+        </w:rPr>
+        <w:t>kepada</w:t>
+      </w:r>
+      <w:proofErr w:type="spellEnd"/>
+      <w:r>
+        <w:rPr>
+          <w:rFonts w:ascii="Times New Roman" w:hAnsi="Times New Roman" w:cs="Times New Roman"/>
+          <w:sz w:val="24"/>
+          <w:szCs w:val="24"/>
+        </w:rPr>
+        <w:t xml:space="preserve"> </w:t>
+      </w:r>
+      <w:proofErr w:type="spellStart"/>
+      <w:r>
+        <w:rPr>
+          <w:rFonts w:ascii="Times New Roman" w:hAnsi="Times New Roman" w:cs="Times New Roman"/>
+          <w:sz w:val="24"/>
+          <w:szCs w:val="24"/>
+        </w:rPr>
+        <w:t>pihak-pihak</w:t>
+      </w:r>
+      <w:proofErr w:type="spellEnd"/>
+      <w:r>
+        <w:rPr>
+          <w:rFonts w:ascii="Times New Roman" w:hAnsi="Times New Roman" w:cs="Times New Roman"/>
+          <w:sz w:val="24"/>
+          <w:szCs w:val="24"/>
+        </w:rPr>
+        <w:t xml:space="preserve"> yang </w:t>
+      </w:r>
+      <w:proofErr w:type="spellStart"/>
+      <w:r>
+        <w:rPr>
+          <w:rFonts w:ascii="Times New Roman" w:hAnsi="Times New Roman" w:cs="Times New Roman"/>
+          <w:sz w:val="24"/>
+          <w:szCs w:val="24"/>
+        </w:rPr>
+        <w:t>telah</w:t>
+      </w:r>
+      <w:proofErr w:type="spellEnd"/>
+      <w:r>
+        <w:rPr>
+          <w:rFonts w:ascii="Times New Roman" w:hAnsi="Times New Roman" w:cs="Times New Roman"/>
+          <w:sz w:val="24"/>
+          <w:szCs w:val="24"/>
+        </w:rPr>
+        <w:t xml:space="preserve"> </w:t>
+      </w:r>
+      <w:proofErr w:type="spellStart"/>
+      <w:r>
+        <w:rPr>
+          <w:rFonts w:ascii="Times New Roman" w:hAnsi="Times New Roman" w:cs="Times New Roman"/>
+          <w:sz w:val="24"/>
+          <w:szCs w:val="24"/>
+        </w:rPr>
+        <w:t>membantu</w:t>
+      </w:r>
+      <w:proofErr w:type="spellEnd"/>
+      <w:r>
+        <w:rPr>
+          <w:rFonts w:ascii="Times New Roman" w:hAnsi="Times New Roman" w:cs="Times New Roman"/>
+          <w:sz w:val="24"/>
+          <w:szCs w:val="24"/>
+        </w:rPr>
+        <w:t xml:space="preserve"> </w:t>
+      </w:r>
+      <w:proofErr w:type="spellStart"/>
+      <w:r>
+        <w:rPr>
+          <w:rFonts w:ascii="Times New Roman" w:hAnsi="Times New Roman" w:cs="Times New Roman"/>
+          <w:sz w:val="24"/>
+          <w:szCs w:val="24"/>
+        </w:rPr>
+        <w:t>saya</w:t>
+      </w:r>
+      <w:proofErr w:type="spellEnd"/>
+      <w:r>
+        <w:rPr>
+          <w:rFonts w:ascii="Times New Roman" w:hAnsi="Times New Roman" w:cs="Times New Roman"/>
+          <w:sz w:val="24"/>
+          <w:szCs w:val="24"/>
+        </w:rPr>
+        <w:t xml:space="preserve"> </w:t>
+      </w:r>
+      <w:proofErr w:type="spellStart"/>
+      <w:r>
+        <w:rPr>
+          <w:rFonts w:ascii="Times New Roman" w:hAnsi="Times New Roman" w:cs="Times New Roman"/>
+          <w:sz w:val="24"/>
+          <w:szCs w:val="24"/>
+        </w:rPr>
+        <w:t>selama</w:t>
+      </w:r>
+      <w:proofErr w:type="spellEnd"/>
+      <w:r>
+        <w:rPr>
+          <w:rFonts w:ascii="Times New Roman" w:hAnsi="Times New Roman" w:cs="Times New Roman"/>
+          <w:sz w:val="24"/>
+          <w:szCs w:val="24"/>
+        </w:rPr>
+        <w:t xml:space="preserve"> </w:t>
+      </w:r>
+      <w:proofErr w:type="spellStart"/>
+      <w:r>
+        <w:rPr>
+          <w:rFonts w:ascii="Times New Roman" w:hAnsi="Times New Roman" w:cs="Times New Roman"/>
+          <w:sz w:val="24"/>
+          <w:szCs w:val="24"/>
+        </w:rPr>
+        <w:t>kegiatan</w:t>
+      </w:r>
+      <w:proofErr w:type="spellEnd"/>
+      <w:r>
+        <w:rPr>
+          <w:rFonts w:ascii="Times New Roman" w:hAnsi="Times New Roman" w:cs="Times New Roman"/>
+          <w:sz w:val="24"/>
+          <w:szCs w:val="24"/>
+        </w:rPr>
+        <w:t xml:space="preserve"> </w:t>
+      </w:r>
+      <w:proofErr w:type="spellStart"/>
+      <w:r>
+        <w:rPr>
+          <w:rFonts w:ascii="Times New Roman" w:hAnsi="Times New Roman" w:cs="Times New Roman"/>
+          <w:sz w:val="24"/>
+          <w:szCs w:val="24"/>
+        </w:rPr>
+        <w:t>kerja</w:t>
+      </w:r>
+      <w:proofErr w:type="spellEnd"/>
+      <w:r>
+        <w:rPr>
+          <w:rFonts w:ascii="Times New Roman" w:hAnsi="Times New Roman" w:cs="Times New Roman"/>
+          <w:sz w:val="24"/>
+          <w:szCs w:val="24"/>
+        </w:rPr>
+        <w:t xml:space="preserve"> </w:t>
+      </w:r>
+      <w:proofErr w:type="spellStart"/>
+      <w:r>
+        <w:rPr>
+          <w:rFonts w:ascii="Times New Roman" w:hAnsi="Times New Roman" w:cs="Times New Roman"/>
+          <w:sz w:val="24"/>
+          <w:szCs w:val="24"/>
+        </w:rPr>
+        <w:t>praktik</w:t>
+      </w:r>
+      <w:proofErr w:type="spellEnd"/>
+      <w:r>
+        <w:rPr>
+          <w:rFonts w:ascii="Times New Roman" w:hAnsi="Times New Roman" w:cs="Times New Roman"/>
+          <w:sz w:val="24"/>
+          <w:szCs w:val="24"/>
+        </w:rPr>
+        <w:t xml:space="preserve"> </w:t>
+      </w:r>
+      <w:proofErr w:type="spellStart"/>
+      <w:r>
+        <w:rPr>
+          <w:rFonts w:ascii="Times New Roman" w:hAnsi="Times New Roman" w:cs="Times New Roman"/>
+          <w:sz w:val="24"/>
+          <w:szCs w:val="24"/>
+        </w:rPr>
+        <w:t>ini</w:t>
+      </w:r>
+      <w:proofErr w:type="spellEnd"/>
+      <w:r>
+        <w:rPr>
+          <w:rFonts w:ascii="Times New Roman" w:hAnsi="Times New Roman" w:cs="Times New Roman"/>
+          <w:sz w:val="24"/>
+          <w:szCs w:val="24"/>
+        </w:rPr>
+        <w:t xml:space="preserve">, </w:t>
+      </w:r>
+      <w:proofErr w:type="spellStart"/>
+      <w:r>
+        <w:rPr>
+          <w:rFonts w:ascii="Times New Roman" w:hAnsi="Times New Roman" w:cs="Times New Roman"/>
+          <w:sz w:val="24"/>
+          <w:szCs w:val="24"/>
+        </w:rPr>
+        <w:t>diantaranya</w:t>
+      </w:r>
+      <w:proofErr w:type="spellEnd"/>
+      <w:r>
+        <w:rPr>
+          <w:rFonts w:ascii="Times New Roman" w:hAnsi="Times New Roman" w:cs="Times New Roman"/>
+          <w:sz w:val="24"/>
+          <w:szCs w:val="24"/>
+        </w:rPr>
+        <w:t>:</w:t>
+      </w:r>
+    </w:p>
+    <w:p>
+      <w:pPr>
+        <w:pStyle w:val="ListParagraph"/>
+        <w:numPr>
+          <w:ilvl w:val="0"/>
+          <w:numId w:val="4"/>
+        </w:numPr>
+        <w:spacing w:line="360" w:lineRule="auto"/>
+        <w:rPr>
+          <w:rFonts w:ascii="Times New Roman" w:hAnsi="Times New Roman" w:cs="Times New Roman"/>
+          <w:sz w:val="24"/>
+          <w:szCs w:val="24"/>
+        </w:rPr>
+      </w:pPr>
+      <w:r>
+        <w:rPr>
+          <w:rFonts w:ascii="Times New Roman" w:hAnsi="Times New Roman" w:cs="Times New Roman"/>
+          <w:sz w:val="24"/>
+          <w:szCs w:val="24"/>
+        </w:rPr>
+        <w:t xml:space="preserve">Bapak Judi </w:t>
+      </w:r>
+      <w:proofErr w:type="spellStart"/>
+      <w:r>
+        <w:rPr>
+          <w:rFonts w:ascii="Times New Roman" w:hAnsi="Times New Roman" w:cs="Times New Roman"/>
+          <w:sz w:val="24"/>
+          <w:szCs w:val="24"/>
+        </w:rPr>
+        <w:t>Achmadi</w:t>
+      </w:r>
+      <w:proofErr w:type="spellEnd"/>
+      <w:r>
+        <w:rPr>
+          <w:rFonts w:ascii="Times New Roman" w:hAnsi="Times New Roman" w:cs="Times New Roman"/>
+          <w:sz w:val="24"/>
+          <w:szCs w:val="24"/>
+        </w:rPr>
+        <w:t xml:space="preserve"> </w:t>
+      </w:r>
+      <w:proofErr w:type="spellStart"/>
+      <w:r>
+        <w:rPr>
+          <w:rFonts w:ascii="Times New Roman" w:hAnsi="Times New Roman" w:cs="Times New Roman"/>
+          <w:sz w:val="24"/>
+          <w:szCs w:val="24"/>
+        </w:rPr>
+        <w:t>selaku</w:t>
+      </w:r>
+      <w:proofErr w:type="spellEnd"/>
+      <w:r>
+        <w:rPr>
+          <w:rFonts w:ascii="Times New Roman" w:hAnsi="Times New Roman" w:cs="Times New Roman"/>
+          <w:sz w:val="24"/>
+          <w:szCs w:val="24"/>
+        </w:rPr>
+        <w:t xml:space="preserve"> </w:t>
+      </w:r>
+      <w:proofErr w:type="spellStart"/>
+      <w:r>
+        <w:rPr>
+          <w:rFonts w:ascii="Times New Roman" w:hAnsi="Times New Roman" w:cs="Times New Roman"/>
+          <w:sz w:val="24"/>
+          <w:szCs w:val="24"/>
+        </w:rPr>
+        <w:t>Direktur</w:t>
+      </w:r>
+      <w:proofErr w:type="spellEnd"/>
+      <w:r>
+        <w:rPr>
+          <w:rFonts w:ascii="Times New Roman" w:hAnsi="Times New Roman" w:cs="Times New Roman"/>
+          <w:sz w:val="24"/>
+          <w:szCs w:val="24"/>
+        </w:rPr>
+        <w:t xml:space="preserve"> Utama PT. Telkom CC divisi DES</w:t>
+      </w:r>
+      <w:r>
+        <w:rPr>
+          <w:rFonts w:ascii="Times New Roman" w:hAnsi="Times New Roman" w:cs="Times New Roman"/>
+          <w:sz w:val="24"/>
+          <w:szCs w:val="24"/>
+        </w:rPr>
+        <w:t xml:space="preserve">, </w:t>
+      </w:r>
+      <w:proofErr w:type="spellStart"/>
+      <w:r>
+        <w:rPr>
+          <w:rFonts w:ascii="Times New Roman" w:hAnsi="Times New Roman" w:cs="Times New Roman"/>
+          <w:sz w:val="24"/>
+          <w:szCs w:val="24"/>
+        </w:rPr>
+        <w:t>segmen</w:t>
+      </w:r>
+      <w:proofErr w:type="spellEnd"/>
+      <w:r>
+        <w:rPr>
+          <w:rFonts w:ascii="Times New Roman" w:hAnsi="Times New Roman" w:cs="Times New Roman"/>
+          <w:sz w:val="24"/>
+          <w:szCs w:val="24"/>
+        </w:rPr>
+        <w:t xml:space="preserve"> MLS</w:t>
+      </w:r>
+      <w:r>
+        <w:rPr>
+          <w:rFonts w:ascii="Times New Roman" w:hAnsi="Times New Roman" w:cs="Times New Roman"/>
+          <w:sz w:val="24"/>
+          <w:szCs w:val="24"/>
+        </w:rPr>
+        <w:t xml:space="preserve"> yang </w:t>
+      </w:r>
+      <w:proofErr w:type="spellStart"/>
+      <w:r>
+        <w:rPr>
+          <w:rFonts w:ascii="Times New Roman" w:hAnsi="Times New Roman" w:cs="Times New Roman"/>
+          <w:sz w:val="24"/>
+          <w:szCs w:val="24"/>
+        </w:rPr>
+        <w:t>telah</w:t>
+      </w:r>
+      <w:proofErr w:type="spellEnd"/>
+      <w:r>
+        <w:rPr>
+          <w:rFonts w:ascii="Times New Roman" w:hAnsi="Times New Roman" w:cs="Times New Roman"/>
+          <w:sz w:val="24"/>
+          <w:szCs w:val="24"/>
+        </w:rPr>
+        <w:t xml:space="preserve"> </w:t>
+      </w:r>
+      <w:proofErr w:type="spellStart"/>
+      <w:r>
+        <w:rPr>
+          <w:rFonts w:ascii="Times New Roman" w:hAnsi="Times New Roman" w:cs="Times New Roman"/>
+          <w:sz w:val="24"/>
+          <w:szCs w:val="24"/>
+        </w:rPr>
+        <w:t>menerima</w:t>
+      </w:r>
+      <w:proofErr w:type="spellEnd"/>
+      <w:r>
+        <w:rPr>
+          <w:rFonts w:ascii="Times New Roman" w:hAnsi="Times New Roman" w:cs="Times New Roman"/>
+          <w:sz w:val="24"/>
+          <w:szCs w:val="24"/>
+        </w:rPr>
+        <w:t xml:space="preserve"> kami </w:t>
+      </w:r>
+      <w:proofErr w:type="spellStart"/>
+      <w:r>
+        <w:rPr>
+          <w:rFonts w:ascii="Times New Roman" w:hAnsi="Times New Roman" w:cs="Times New Roman"/>
+          <w:sz w:val="24"/>
+          <w:szCs w:val="24"/>
+        </w:rPr>
+        <w:t>untuk</w:t>
+      </w:r>
+      <w:proofErr w:type="spellEnd"/>
+      <w:r>
+        <w:rPr>
+          <w:rFonts w:ascii="Times New Roman" w:hAnsi="Times New Roman" w:cs="Times New Roman"/>
+          <w:sz w:val="24"/>
+          <w:szCs w:val="24"/>
+        </w:rPr>
+        <w:t xml:space="preserve"> </w:t>
+      </w:r>
+      <w:proofErr w:type="spellStart"/>
+      <w:r>
+        <w:rPr>
+          <w:rFonts w:ascii="Times New Roman" w:hAnsi="Times New Roman" w:cs="Times New Roman"/>
+          <w:sz w:val="24"/>
+          <w:szCs w:val="24"/>
+        </w:rPr>
+        <w:t>melakukan</w:t>
+      </w:r>
+      <w:proofErr w:type="spellEnd"/>
+      <w:r>
+        <w:rPr>
+          <w:rFonts w:ascii="Times New Roman" w:hAnsi="Times New Roman" w:cs="Times New Roman"/>
+          <w:sz w:val="24"/>
+          <w:szCs w:val="24"/>
+        </w:rPr>
+        <w:t xml:space="preserve"> </w:t>
+      </w:r>
+      <w:proofErr w:type="spellStart"/>
+      <w:r>
+        <w:rPr>
+          <w:rFonts w:ascii="Times New Roman" w:hAnsi="Times New Roman" w:cs="Times New Roman"/>
+          <w:sz w:val="24"/>
+          <w:szCs w:val="24"/>
+        </w:rPr>
+        <w:t>kerja</w:t>
+      </w:r>
+      <w:proofErr w:type="spellEnd"/>
+      <w:r>
+        <w:rPr>
+          <w:rFonts w:ascii="Times New Roman" w:hAnsi="Times New Roman" w:cs="Times New Roman"/>
+          <w:sz w:val="24"/>
+          <w:szCs w:val="24"/>
+        </w:rPr>
+        <w:t xml:space="preserve"> </w:t>
+      </w:r>
+      <w:proofErr w:type="spellStart"/>
+      <w:r>
+        <w:rPr>
+          <w:rFonts w:ascii="Times New Roman" w:hAnsi="Times New Roman" w:cs="Times New Roman"/>
+          <w:sz w:val="24"/>
+          <w:szCs w:val="24"/>
+        </w:rPr>
+        <w:t>praktik</w:t>
+      </w:r>
+      <w:proofErr w:type="spellEnd"/>
+      <w:r>
+        <w:rPr>
+          <w:rFonts w:ascii="Times New Roman" w:hAnsi="Times New Roman" w:cs="Times New Roman"/>
+          <w:sz w:val="24"/>
+          <w:szCs w:val="24"/>
+        </w:rPr>
+        <w:t xml:space="preserve"> pada </w:t>
+      </w:r>
+      <w:proofErr w:type="spellStart"/>
+      <w:r>
+        <w:rPr>
+          <w:rFonts w:ascii="Times New Roman" w:hAnsi="Times New Roman" w:cs="Times New Roman"/>
+          <w:sz w:val="24"/>
+          <w:szCs w:val="24"/>
+        </w:rPr>
+        <w:t>perusahaan</w:t>
+      </w:r>
+      <w:proofErr w:type="spellEnd"/>
+      <w:r>
+        <w:rPr>
+          <w:rFonts w:ascii="Times New Roman" w:hAnsi="Times New Roman" w:cs="Times New Roman"/>
+          <w:sz w:val="24"/>
+          <w:szCs w:val="24"/>
+        </w:rPr>
+        <w:t xml:space="preserve"> yang </w:t>
+      </w:r>
+      <w:proofErr w:type="spellStart"/>
+      <w:r>
+        <w:rPr>
+          <w:rFonts w:ascii="Times New Roman" w:hAnsi="Times New Roman" w:cs="Times New Roman"/>
+          <w:sz w:val="24"/>
+          <w:szCs w:val="24"/>
+        </w:rPr>
+        <w:t>beliau</w:t>
+      </w:r>
+      <w:proofErr w:type="spellEnd"/>
+      <w:r>
+        <w:rPr>
+          <w:rFonts w:ascii="Times New Roman" w:hAnsi="Times New Roman" w:cs="Times New Roman"/>
+          <w:sz w:val="24"/>
+          <w:szCs w:val="24"/>
+        </w:rPr>
+        <w:t xml:space="preserve"> </w:t>
+      </w:r>
+      <w:proofErr w:type="spellStart"/>
+      <w:r>
+        <w:rPr>
+          <w:rFonts w:ascii="Times New Roman" w:hAnsi="Times New Roman" w:cs="Times New Roman"/>
+          <w:sz w:val="24"/>
+          <w:szCs w:val="24"/>
+        </w:rPr>
+        <w:t>pimpin</w:t>
+      </w:r>
+      <w:proofErr w:type="spellEnd"/>
+      <w:r>
+        <w:rPr>
+          <w:rFonts w:ascii="Times New Roman" w:hAnsi="Times New Roman" w:cs="Times New Roman"/>
+          <w:sz w:val="24"/>
+          <w:szCs w:val="24"/>
+        </w:rPr>
+        <w:t>.</w:t>
+      </w:r>
+    </w:p>
+    <w:p>
+      <w:pPr>
+        <w:pStyle w:val="ListParagraph"/>
+        <w:numPr>
+          <w:ilvl w:val="0"/>
+          <w:numId w:val="4"/>
+        </w:numPr>
+        <w:spacing w:line="360" w:lineRule="auto"/>
+        <w:rPr>
+          <w:rFonts w:ascii="Times New Roman" w:hAnsi="Times New Roman" w:cs="Times New Roman"/>
+          <w:sz w:val="24"/>
+          <w:szCs w:val="24"/>
+        </w:rPr>
+      </w:pPr>
+      <w:r>
+        <w:rPr>
+          <w:rFonts w:ascii="Times New Roman" w:hAnsi="Times New Roman" w:cs="Times New Roman"/>
+          <w:sz w:val="24"/>
+          <w:szCs w:val="24"/>
+        </w:rPr>
+        <w:t xml:space="preserve">Bapak </w:t>
+      </w:r>
+      <w:proofErr w:type="spellStart"/>
+      <w:r>
+        <w:rPr>
+          <w:rFonts w:ascii="Times New Roman" w:hAnsi="Times New Roman" w:cs="Times New Roman"/>
+          <w:sz w:val="24"/>
+          <w:szCs w:val="24"/>
+        </w:rPr>
+        <w:t>Ruruh</w:t>
+      </w:r>
+      <w:proofErr w:type="spellEnd"/>
+      <w:r>
+        <w:rPr>
+          <w:rFonts w:ascii="Times New Roman" w:hAnsi="Times New Roman" w:cs="Times New Roman"/>
+          <w:sz w:val="24"/>
+          <w:szCs w:val="24"/>
+        </w:rPr>
+        <w:t xml:space="preserve"> </w:t>
+      </w:r>
+      <w:proofErr w:type="spellStart"/>
+      <w:r>
+        <w:rPr>
+          <w:rFonts w:ascii="Times New Roman" w:hAnsi="Times New Roman" w:cs="Times New Roman"/>
+          <w:sz w:val="24"/>
+          <w:szCs w:val="24"/>
+        </w:rPr>
+        <w:t>selaku</w:t>
+      </w:r>
+      <w:proofErr w:type="spellEnd"/>
+      <w:r>
+        <w:rPr>
+          <w:rFonts w:ascii="Times New Roman" w:hAnsi="Times New Roman" w:cs="Times New Roman"/>
+          <w:sz w:val="24"/>
+          <w:szCs w:val="24"/>
+        </w:rPr>
+        <w:t xml:space="preserve"> </w:t>
+      </w:r>
+      <w:proofErr w:type="spellStart"/>
+      <w:r>
+        <w:rPr>
+          <w:rFonts w:ascii="Times New Roman" w:hAnsi="Times New Roman" w:cs="Times New Roman"/>
+          <w:sz w:val="24"/>
+          <w:szCs w:val="24"/>
+        </w:rPr>
+        <w:t>pembimbing</w:t>
+      </w:r>
+      <w:proofErr w:type="spellEnd"/>
+      <w:r>
+        <w:rPr>
+          <w:rFonts w:ascii="Times New Roman" w:hAnsi="Times New Roman" w:cs="Times New Roman"/>
+          <w:sz w:val="24"/>
+          <w:szCs w:val="24"/>
+        </w:rPr>
+        <w:t xml:space="preserve"> </w:t>
+      </w:r>
+      <w:proofErr w:type="spellStart"/>
+      <w:r>
+        <w:rPr>
+          <w:rFonts w:ascii="Times New Roman" w:hAnsi="Times New Roman" w:cs="Times New Roman"/>
+          <w:sz w:val="24"/>
+          <w:szCs w:val="24"/>
+        </w:rPr>
+        <w:t>utama</w:t>
+      </w:r>
+      <w:proofErr w:type="spellEnd"/>
+      <w:r>
+        <w:rPr>
+          <w:rFonts w:ascii="Times New Roman" w:hAnsi="Times New Roman" w:cs="Times New Roman"/>
+          <w:sz w:val="24"/>
+          <w:szCs w:val="24"/>
+        </w:rPr>
+        <w:t xml:space="preserve"> dan </w:t>
+      </w:r>
+      <w:proofErr w:type="spellStart"/>
+      <w:r>
+        <w:rPr>
+          <w:rFonts w:ascii="Times New Roman" w:hAnsi="Times New Roman" w:cs="Times New Roman"/>
+          <w:sz w:val="24"/>
+          <w:szCs w:val="24"/>
+        </w:rPr>
+        <w:t>pengurus</w:t>
+      </w:r>
+      <w:proofErr w:type="spellEnd"/>
+      <w:r>
+        <w:rPr>
+          <w:rFonts w:ascii="Times New Roman" w:hAnsi="Times New Roman" w:cs="Times New Roman"/>
+          <w:sz w:val="24"/>
+          <w:szCs w:val="24"/>
+        </w:rPr>
+        <w:t xml:space="preserve"> kami </w:t>
+      </w:r>
+      <w:proofErr w:type="spellStart"/>
+      <w:r>
+        <w:rPr>
+          <w:rFonts w:ascii="Times New Roman" w:hAnsi="Times New Roman" w:cs="Times New Roman"/>
+          <w:sz w:val="24"/>
+          <w:szCs w:val="24"/>
+        </w:rPr>
+        <w:t>mulai</w:t>
+      </w:r>
+      <w:proofErr w:type="spellEnd"/>
+      <w:r>
+        <w:rPr>
+          <w:rFonts w:ascii="Times New Roman" w:hAnsi="Times New Roman" w:cs="Times New Roman"/>
+          <w:sz w:val="24"/>
+          <w:szCs w:val="24"/>
+        </w:rPr>
+        <w:t xml:space="preserve"> </w:t>
+      </w:r>
+      <w:proofErr w:type="spellStart"/>
+      <w:r>
+        <w:rPr>
+          <w:rFonts w:ascii="Times New Roman" w:hAnsi="Times New Roman" w:cs="Times New Roman"/>
+          <w:sz w:val="24"/>
+          <w:szCs w:val="24"/>
+        </w:rPr>
+        <w:t>dari</w:t>
+      </w:r>
+      <w:proofErr w:type="spellEnd"/>
+      <w:r>
+        <w:rPr>
+          <w:rFonts w:ascii="Times New Roman" w:hAnsi="Times New Roman" w:cs="Times New Roman"/>
+          <w:sz w:val="24"/>
+          <w:szCs w:val="24"/>
+        </w:rPr>
+        <w:t xml:space="preserve"> </w:t>
+      </w:r>
+      <w:proofErr w:type="spellStart"/>
+      <w:r>
+        <w:rPr>
+          <w:rFonts w:ascii="Times New Roman" w:hAnsi="Times New Roman" w:cs="Times New Roman"/>
+          <w:sz w:val="24"/>
+          <w:szCs w:val="24"/>
+        </w:rPr>
+        <w:t>mengurus</w:t>
+      </w:r>
+      <w:proofErr w:type="spellEnd"/>
+      <w:r>
+        <w:rPr>
+          <w:rFonts w:ascii="Times New Roman" w:hAnsi="Times New Roman" w:cs="Times New Roman"/>
+          <w:sz w:val="24"/>
+          <w:szCs w:val="24"/>
+        </w:rPr>
+        <w:t xml:space="preserve"> </w:t>
+      </w:r>
+      <w:proofErr w:type="spellStart"/>
+      <w:r>
+        <w:rPr>
+          <w:rFonts w:ascii="Times New Roman" w:hAnsi="Times New Roman" w:cs="Times New Roman"/>
+          <w:sz w:val="24"/>
+          <w:szCs w:val="24"/>
+        </w:rPr>
+        <w:t>administrasi</w:t>
+      </w:r>
+      <w:proofErr w:type="spellEnd"/>
+      <w:r>
+        <w:rPr>
+          <w:rFonts w:ascii="Times New Roman" w:hAnsi="Times New Roman" w:cs="Times New Roman"/>
+          <w:sz w:val="24"/>
+          <w:szCs w:val="24"/>
+        </w:rPr>
+        <w:t xml:space="preserve"> dan </w:t>
+      </w:r>
+      <w:proofErr w:type="spellStart"/>
+      <w:r>
+        <w:rPr>
+          <w:rFonts w:ascii="Times New Roman" w:hAnsi="Times New Roman" w:cs="Times New Roman"/>
+          <w:sz w:val="24"/>
+          <w:szCs w:val="24"/>
+        </w:rPr>
+        <w:t>mengawasi</w:t>
+      </w:r>
+      <w:proofErr w:type="spellEnd"/>
+      <w:r>
+        <w:rPr>
+          <w:rFonts w:ascii="Times New Roman" w:hAnsi="Times New Roman" w:cs="Times New Roman"/>
+          <w:sz w:val="24"/>
+          <w:szCs w:val="24"/>
+        </w:rPr>
+        <w:t xml:space="preserve"> </w:t>
+      </w:r>
+      <w:proofErr w:type="spellStart"/>
+      <w:r>
+        <w:rPr>
+          <w:rFonts w:ascii="Times New Roman" w:hAnsi="Times New Roman" w:cs="Times New Roman"/>
+          <w:sz w:val="24"/>
+          <w:szCs w:val="24"/>
+        </w:rPr>
+        <w:t>kinerja</w:t>
+      </w:r>
+      <w:proofErr w:type="spellEnd"/>
+      <w:r>
+        <w:rPr>
+          <w:rFonts w:ascii="Times New Roman" w:hAnsi="Times New Roman" w:cs="Times New Roman"/>
+          <w:sz w:val="24"/>
+          <w:szCs w:val="24"/>
+        </w:rPr>
+        <w:t xml:space="preserve"> kami</w:t>
+      </w:r>
+    </w:p>
+    <w:p>
+      <w:pPr>
+        <w:pStyle w:val="ListParagraph"/>
+        <w:numPr>
+          <w:ilvl w:val="0"/>
+          <w:numId w:val="4"/>
+        </w:numPr>
+        <w:spacing w:line="360" w:lineRule="auto"/>
+        <w:rPr>
+          <w:rFonts w:ascii="Times New Roman" w:hAnsi="Times New Roman" w:cs="Times New Roman"/>
+          <w:sz w:val="24"/>
+          <w:szCs w:val="24"/>
+        </w:rPr>
+      </w:pPr>
+      <w:r>
+        <w:rPr>
+          <w:rFonts w:ascii="Times New Roman" w:hAnsi="Times New Roman" w:cs="Times New Roman"/>
+          <w:sz w:val="24"/>
+          <w:szCs w:val="24"/>
+        </w:rPr>
+        <w:t xml:space="preserve">Bapak </w:t>
+      </w:r>
+      <w:proofErr w:type="spellStart"/>
+      <w:r>
+        <w:rPr>
+          <w:rFonts w:ascii="Times New Roman" w:hAnsi="Times New Roman" w:cs="Times New Roman"/>
+          <w:sz w:val="24"/>
+          <w:szCs w:val="24"/>
+        </w:rPr>
+        <w:t>Duto</w:t>
+      </w:r>
+      <w:proofErr w:type="spellEnd"/>
+      <w:r>
+        <w:rPr>
+          <w:rFonts w:ascii="Times New Roman" w:hAnsi="Times New Roman" w:cs="Times New Roman"/>
+          <w:sz w:val="24"/>
+          <w:szCs w:val="24"/>
+        </w:rPr>
+        <w:t xml:space="preserve"> </w:t>
+      </w:r>
+      <w:proofErr w:type="spellStart"/>
+      <w:r>
+        <w:rPr>
+          <w:rFonts w:ascii="Times New Roman" w:hAnsi="Times New Roman" w:cs="Times New Roman"/>
+          <w:sz w:val="24"/>
+          <w:szCs w:val="24"/>
+        </w:rPr>
+        <w:t>sebagai</w:t>
+      </w:r>
+      <w:proofErr w:type="spellEnd"/>
+      <w:r>
+        <w:rPr>
+          <w:rFonts w:ascii="Times New Roman" w:hAnsi="Times New Roman" w:cs="Times New Roman"/>
+          <w:sz w:val="24"/>
+          <w:szCs w:val="24"/>
+        </w:rPr>
+        <w:t xml:space="preserve"> </w:t>
+      </w:r>
+      <w:proofErr w:type="spellStart"/>
+      <w:r>
+        <w:rPr>
+          <w:rFonts w:ascii="Times New Roman" w:hAnsi="Times New Roman" w:cs="Times New Roman"/>
+          <w:sz w:val="24"/>
+          <w:szCs w:val="24"/>
+        </w:rPr>
+        <w:t>pembimbing</w:t>
+      </w:r>
+      <w:proofErr w:type="spellEnd"/>
+      <w:r>
+        <w:rPr>
+          <w:rFonts w:ascii="Times New Roman" w:hAnsi="Times New Roman" w:cs="Times New Roman"/>
+          <w:sz w:val="24"/>
+          <w:szCs w:val="24"/>
+        </w:rPr>
+        <w:t xml:space="preserve"> </w:t>
+      </w:r>
+      <w:proofErr w:type="spellStart"/>
+      <w:r>
+        <w:rPr>
+          <w:rFonts w:ascii="Times New Roman" w:hAnsi="Times New Roman" w:cs="Times New Roman"/>
+          <w:sz w:val="24"/>
+          <w:szCs w:val="24"/>
+        </w:rPr>
+        <w:t>harian</w:t>
+      </w:r>
+      <w:proofErr w:type="spellEnd"/>
+      <w:r>
+        <w:rPr>
+          <w:rFonts w:ascii="Times New Roman" w:hAnsi="Times New Roman" w:cs="Times New Roman"/>
+          <w:sz w:val="24"/>
+          <w:szCs w:val="24"/>
+        </w:rPr>
+        <w:t xml:space="preserve"> yang </w:t>
+      </w:r>
+      <w:proofErr w:type="spellStart"/>
+      <w:r>
+        <w:rPr>
+          <w:rFonts w:ascii="Times New Roman" w:hAnsi="Times New Roman" w:cs="Times New Roman"/>
+          <w:sz w:val="24"/>
+          <w:szCs w:val="24"/>
+        </w:rPr>
+        <w:t>selalu</w:t>
+      </w:r>
+      <w:proofErr w:type="spellEnd"/>
+      <w:r>
+        <w:rPr>
+          <w:rFonts w:ascii="Times New Roman" w:hAnsi="Times New Roman" w:cs="Times New Roman"/>
+          <w:sz w:val="24"/>
+          <w:szCs w:val="24"/>
+        </w:rPr>
+        <w:t xml:space="preserve"> </w:t>
+      </w:r>
+      <w:proofErr w:type="spellStart"/>
+      <w:r>
+        <w:rPr>
+          <w:rFonts w:ascii="Times New Roman" w:hAnsi="Times New Roman" w:cs="Times New Roman"/>
+          <w:sz w:val="24"/>
+          <w:szCs w:val="24"/>
+        </w:rPr>
+        <w:t>memberi</w:t>
+      </w:r>
+      <w:proofErr w:type="spellEnd"/>
+      <w:r>
+        <w:rPr>
+          <w:rFonts w:ascii="Times New Roman" w:hAnsi="Times New Roman" w:cs="Times New Roman"/>
+          <w:sz w:val="24"/>
+          <w:szCs w:val="24"/>
+        </w:rPr>
+        <w:t xml:space="preserve"> </w:t>
+      </w:r>
+      <w:proofErr w:type="spellStart"/>
+      <w:r>
+        <w:rPr>
+          <w:rFonts w:ascii="Times New Roman" w:hAnsi="Times New Roman" w:cs="Times New Roman"/>
+          <w:sz w:val="24"/>
+          <w:szCs w:val="24"/>
+        </w:rPr>
+        <w:t>arahan</w:t>
+      </w:r>
+      <w:proofErr w:type="spellEnd"/>
+      <w:r>
+        <w:rPr>
+          <w:rFonts w:ascii="Times New Roman" w:hAnsi="Times New Roman" w:cs="Times New Roman"/>
+          <w:sz w:val="24"/>
+          <w:szCs w:val="24"/>
+        </w:rPr>
+        <w:t xml:space="preserve"> pada kami </w:t>
+      </w:r>
+      <w:proofErr w:type="spellStart"/>
+      <w:r>
+        <w:rPr>
+          <w:rFonts w:ascii="Times New Roman" w:hAnsi="Times New Roman" w:cs="Times New Roman"/>
+          <w:sz w:val="24"/>
+          <w:szCs w:val="24"/>
+        </w:rPr>
+        <w:t>bagaimana</w:t>
+      </w:r>
+      <w:proofErr w:type="spellEnd"/>
+      <w:r>
+        <w:rPr>
+          <w:rFonts w:ascii="Times New Roman" w:hAnsi="Times New Roman" w:cs="Times New Roman"/>
+          <w:sz w:val="24"/>
+          <w:szCs w:val="24"/>
+        </w:rPr>
+        <w:t xml:space="preserve"> </w:t>
+      </w:r>
+      <w:proofErr w:type="spellStart"/>
+      <w:r>
+        <w:rPr>
+          <w:rFonts w:ascii="Times New Roman" w:hAnsi="Times New Roman" w:cs="Times New Roman"/>
+          <w:sz w:val="24"/>
+          <w:szCs w:val="24"/>
+        </w:rPr>
+        <w:t>bekerja</w:t>
+      </w:r>
+      <w:proofErr w:type="spellEnd"/>
+      <w:r>
+        <w:rPr>
+          <w:rFonts w:ascii="Times New Roman" w:hAnsi="Times New Roman" w:cs="Times New Roman"/>
+          <w:sz w:val="24"/>
+          <w:szCs w:val="24"/>
+        </w:rPr>
+        <w:t xml:space="preserve"> di </w:t>
+      </w:r>
+      <w:proofErr w:type="spellStart"/>
+      <w:r>
+        <w:rPr>
+          <w:rFonts w:ascii="Times New Roman" w:hAnsi="Times New Roman" w:cs="Times New Roman"/>
+          <w:sz w:val="24"/>
+          <w:szCs w:val="24"/>
+        </w:rPr>
+        <w:t>lingkungan</w:t>
+      </w:r>
+      <w:proofErr w:type="spellEnd"/>
+      <w:r>
+        <w:rPr>
+          <w:rFonts w:ascii="Times New Roman" w:hAnsi="Times New Roman" w:cs="Times New Roman"/>
+          <w:sz w:val="24"/>
+          <w:szCs w:val="24"/>
+        </w:rPr>
+        <w:t xml:space="preserve"> Telkom.</w:t>
+      </w:r>
     </w:p>
     <w:p>
       <w:pPr>
         <w:spacing w:line="360" w:lineRule="auto"/>
-        <w:jc w:val="center"/>
+        <w:ind w:firstLine="720"/>
         <w:rPr>
           <w:rFonts w:ascii="Times New Roman" w:hAnsi="Times New Roman" w:cs="Times New Roman"/>
           <w:sz w:val="24"/>
           <w:szCs w:val="24"/>
         </w:rPr>
       </w:pPr>
+      <w:proofErr w:type="spellStart"/>
+      <w:r>
+        <w:rPr>
+          <w:rFonts w:ascii="Times New Roman" w:hAnsi="Times New Roman" w:cs="Times New Roman"/>
+          <w:sz w:val="24"/>
+          <w:szCs w:val="24"/>
+        </w:rPr>
+        <w:t>Penulis</w:t>
+      </w:r>
+      <w:proofErr w:type="spellEnd"/>
+      <w:r>
+        <w:rPr>
+          <w:rFonts w:ascii="Times New Roman" w:hAnsi="Times New Roman" w:cs="Times New Roman"/>
+          <w:sz w:val="24"/>
+          <w:szCs w:val="24"/>
+        </w:rPr>
+        <w:t xml:space="preserve"> </w:t>
+      </w:r>
+      <w:proofErr w:type="spellStart"/>
+      <w:r>
+        <w:rPr>
+          <w:rFonts w:ascii="Times New Roman" w:hAnsi="Times New Roman" w:cs="Times New Roman"/>
+          <w:sz w:val="24"/>
+          <w:szCs w:val="24"/>
+        </w:rPr>
+        <w:t>menyadari</w:t>
+      </w:r>
+      <w:proofErr w:type="spellEnd"/>
+      <w:r>
+        <w:rPr>
+          <w:rFonts w:ascii="Times New Roman" w:hAnsi="Times New Roman" w:cs="Times New Roman"/>
+          <w:sz w:val="24"/>
+          <w:szCs w:val="24"/>
+        </w:rPr>
+        <w:t xml:space="preserve"> </w:t>
+      </w:r>
+      <w:proofErr w:type="spellStart"/>
+      <w:r>
+        <w:rPr>
+          <w:rFonts w:ascii="Times New Roman" w:hAnsi="Times New Roman" w:cs="Times New Roman"/>
+          <w:sz w:val="24"/>
+          <w:szCs w:val="24"/>
+        </w:rPr>
+        <w:t>bahwa</w:t>
+      </w:r>
+      <w:proofErr w:type="spellEnd"/>
+      <w:r>
+        <w:rPr>
+          <w:rFonts w:ascii="Times New Roman" w:hAnsi="Times New Roman" w:cs="Times New Roman"/>
+          <w:sz w:val="24"/>
+          <w:szCs w:val="24"/>
+        </w:rPr>
+        <w:t xml:space="preserve"> </w:t>
+      </w:r>
+      <w:proofErr w:type="spellStart"/>
+      <w:r>
+        <w:rPr>
+          <w:rFonts w:ascii="Times New Roman" w:hAnsi="Times New Roman" w:cs="Times New Roman"/>
+          <w:sz w:val="24"/>
+          <w:szCs w:val="24"/>
+        </w:rPr>
+        <w:t>laporan</w:t>
+      </w:r>
+      <w:proofErr w:type="spellEnd"/>
+      <w:r>
+        <w:rPr>
+          <w:rFonts w:ascii="Times New Roman" w:hAnsi="Times New Roman" w:cs="Times New Roman"/>
+          <w:sz w:val="24"/>
+          <w:szCs w:val="24"/>
+        </w:rPr>
+        <w:t xml:space="preserve"> </w:t>
+      </w:r>
+      <w:proofErr w:type="spellStart"/>
+      <w:r>
+        <w:rPr>
+          <w:rFonts w:ascii="Times New Roman" w:hAnsi="Times New Roman" w:cs="Times New Roman"/>
+          <w:sz w:val="24"/>
+          <w:szCs w:val="24"/>
+        </w:rPr>
+        <w:t>kerja</w:t>
+      </w:r>
+      <w:proofErr w:type="spellEnd"/>
+      <w:r>
+        <w:rPr>
+          <w:rFonts w:ascii="Times New Roman" w:hAnsi="Times New Roman" w:cs="Times New Roman"/>
+          <w:sz w:val="24"/>
+          <w:szCs w:val="24"/>
+        </w:rPr>
+        <w:t xml:space="preserve"> </w:t>
+      </w:r>
+      <w:proofErr w:type="spellStart"/>
+      <w:r>
+        <w:rPr>
+          <w:rFonts w:ascii="Times New Roman" w:hAnsi="Times New Roman" w:cs="Times New Roman"/>
+          <w:sz w:val="24"/>
+          <w:szCs w:val="24"/>
+        </w:rPr>
+        <w:t>praktik</w:t>
+      </w:r>
+      <w:proofErr w:type="spellEnd"/>
+      <w:r>
+        <w:rPr>
+          <w:rFonts w:ascii="Times New Roman" w:hAnsi="Times New Roman" w:cs="Times New Roman"/>
+          <w:sz w:val="24"/>
+          <w:szCs w:val="24"/>
+        </w:rPr>
+        <w:t xml:space="preserve"> </w:t>
+      </w:r>
+      <w:proofErr w:type="spellStart"/>
+      <w:r>
+        <w:rPr>
+          <w:rFonts w:ascii="Times New Roman" w:hAnsi="Times New Roman" w:cs="Times New Roman"/>
+          <w:sz w:val="24"/>
+          <w:szCs w:val="24"/>
+        </w:rPr>
+        <w:t>ini</w:t>
+      </w:r>
+      <w:proofErr w:type="spellEnd"/>
+      <w:r>
+        <w:rPr>
+          <w:rFonts w:ascii="Times New Roman" w:hAnsi="Times New Roman" w:cs="Times New Roman"/>
+          <w:sz w:val="24"/>
+          <w:szCs w:val="24"/>
+        </w:rPr>
+        <w:t xml:space="preserve"> </w:t>
+      </w:r>
+      <w:proofErr w:type="spellStart"/>
+      <w:r>
+        <w:rPr>
+          <w:rFonts w:ascii="Times New Roman" w:hAnsi="Times New Roman" w:cs="Times New Roman"/>
+          <w:sz w:val="24"/>
+          <w:szCs w:val="24"/>
+        </w:rPr>
+        <w:t>masih</w:t>
+      </w:r>
+      <w:proofErr w:type="spellEnd"/>
+      <w:r>
+        <w:rPr>
+          <w:rFonts w:ascii="Times New Roman" w:hAnsi="Times New Roman" w:cs="Times New Roman"/>
+          <w:sz w:val="24"/>
+          <w:szCs w:val="24"/>
+        </w:rPr>
+        <w:t xml:space="preserve"> </w:t>
+      </w:r>
+      <w:proofErr w:type="spellStart"/>
+      <w:r>
+        <w:rPr>
+          <w:rFonts w:ascii="Times New Roman" w:hAnsi="Times New Roman" w:cs="Times New Roman"/>
+          <w:sz w:val="24"/>
+          <w:szCs w:val="24"/>
+        </w:rPr>
+        <w:t>jauh</w:t>
+      </w:r>
+      <w:proofErr w:type="spellEnd"/>
+      <w:r>
+        <w:rPr>
+          <w:rFonts w:ascii="Times New Roman" w:hAnsi="Times New Roman" w:cs="Times New Roman"/>
+          <w:sz w:val="24"/>
+          <w:szCs w:val="24"/>
+        </w:rPr>
+        <w:t xml:space="preserve"> </w:t>
+      </w:r>
+      <w:proofErr w:type="spellStart"/>
+      <w:r>
+        <w:rPr>
+          <w:rFonts w:ascii="Times New Roman" w:hAnsi="Times New Roman" w:cs="Times New Roman"/>
+          <w:sz w:val="24"/>
+          <w:szCs w:val="24"/>
+        </w:rPr>
+        <w:t>dari</w:t>
+      </w:r>
+      <w:proofErr w:type="spellEnd"/>
+      <w:r>
+        <w:rPr>
+          <w:rFonts w:ascii="Times New Roman" w:hAnsi="Times New Roman" w:cs="Times New Roman"/>
+          <w:sz w:val="24"/>
+          <w:szCs w:val="24"/>
+        </w:rPr>
+        <w:t xml:space="preserve"> kata </w:t>
+      </w:r>
+      <w:proofErr w:type="spellStart"/>
+      <w:r>
+        <w:rPr>
+          <w:rFonts w:ascii="Times New Roman" w:hAnsi="Times New Roman" w:cs="Times New Roman"/>
+          <w:sz w:val="24"/>
+          <w:szCs w:val="24"/>
+        </w:rPr>
+        <w:t>sempurna</w:t>
+      </w:r>
+      <w:proofErr w:type="spellEnd"/>
+      <w:r>
+        <w:rPr>
+          <w:rFonts w:ascii="Times New Roman" w:hAnsi="Times New Roman" w:cs="Times New Roman"/>
+          <w:sz w:val="24"/>
+          <w:szCs w:val="24"/>
+        </w:rPr>
+        <w:t xml:space="preserve">. Oleh </w:t>
+      </w:r>
+      <w:proofErr w:type="spellStart"/>
+      <w:r>
+        <w:rPr>
+          <w:rFonts w:ascii="Times New Roman" w:hAnsi="Times New Roman" w:cs="Times New Roman"/>
+          <w:sz w:val="24"/>
+          <w:szCs w:val="24"/>
+        </w:rPr>
+        <w:t>karena</w:t>
+      </w:r>
+      <w:proofErr w:type="spellEnd"/>
+      <w:r>
+        <w:rPr>
+          <w:rFonts w:ascii="Times New Roman" w:hAnsi="Times New Roman" w:cs="Times New Roman"/>
+          <w:sz w:val="24"/>
+          <w:szCs w:val="24"/>
+        </w:rPr>
+        <w:t xml:space="preserve"> </w:t>
+      </w:r>
+      <w:proofErr w:type="spellStart"/>
+      <w:r>
+        <w:rPr>
+          <w:rFonts w:ascii="Times New Roman" w:hAnsi="Times New Roman" w:cs="Times New Roman"/>
+          <w:sz w:val="24"/>
+          <w:szCs w:val="24"/>
+        </w:rPr>
+        <w:t>itu</w:t>
+      </w:r>
+      <w:proofErr w:type="spellEnd"/>
+      <w:r>
+        <w:rPr>
+          <w:rFonts w:ascii="Times New Roman" w:hAnsi="Times New Roman" w:cs="Times New Roman"/>
+          <w:sz w:val="24"/>
+          <w:szCs w:val="24"/>
+        </w:rPr>
+        <w:t xml:space="preserve">, </w:t>
+      </w:r>
+      <w:proofErr w:type="spellStart"/>
+      <w:r>
+        <w:rPr>
+          <w:rFonts w:ascii="Times New Roman" w:hAnsi="Times New Roman" w:cs="Times New Roman"/>
+          <w:sz w:val="24"/>
+          <w:szCs w:val="24"/>
+        </w:rPr>
+        <w:t>saya</w:t>
+      </w:r>
+      <w:proofErr w:type="spellEnd"/>
+      <w:r>
+        <w:rPr>
+          <w:rFonts w:ascii="Times New Roman" w:hAnsi="Times New Roman" w:cs="Times New Roman"/>
+          <w:sz w:val="24"/>
+          <w:szCs w:val="24"/>
+        </w:rPr>
+        <w:t xml:space="preserve"> </w:t>
+      </w:r>
+      <w:proofErr w:type="spellStart"/>
+      <w:r>
+        <w:rPr>
+          <w:rFonts w:ascii="Times New Roman" w:hAnsi="Times New Roman" w:cs="Times New Roman"/>
+          <w:sz w:val="24"/>
+          <w:szCs w:val="24"/>
+        </w:rPr>
+        <w:t>mengharapkan</w:t>
+      </w:r>
+      <w:proofErr w:type="spellEnd"/>
+      <w:r>
+        <w:rPr>
+          <w:rFonts w:ascii="Times New Roman" w:hAnsi="Times New Roman" w:cs="Times New Roman"/>
+          <w:sz w:val="24"/>
+          <w:szCs w:val="24"/>
+        </w:rPr>
+        <w:t xml:space="preserve"> </w:t>
+      </w:r>
+      <w:proofErr w:type="spellStart"/>
+      <w:r>
+        <w:rPr>
+          <w:rFonts w:ascii="Times New Roman" w:hAnsi="Times New Roman" w:cs="Times New Roman"/>
+          <w:sz w:val="24"/>
+          <w:szCs w:val="24"/>
+        </w:rPr>
+        <w:t>kritik</w:t>
+      </w:r>
+      <w:proofErr w:type="spellEnd"/>
+      <w:r>
+        <w:rPr>
+          <w:rFonts w:ascii="Times New Roman" w:hAnsi="Times New Roman" w:cs="Times New Roman"/>
+          <w:sz w:val="24"/>
+          <w:szCs w:val="24"/>
+        </w:rPr>
+        <w:t xml:space="preserve"> dan saran yang </w:t>
+      </w:r>
+      <w:proofErr w:type="spellStart"/>
+      <w:r>
+        <w:rPr>
+          <w:rFonts w:ascii="Times New Roman" w:hAnsi="Times New Roman" w:cs="Times New Roman"/>
+          <w:sz w:val="24"/>
+          <w:szCs w:val="24"/>
+        </w:rPr>
+        <w:t>membangun</w:t>
+      </w:r>
+      <w:proofErr w:type="spellEnd"/>
+      <w:r>
+        <w:rPr>
+          <w:rFonts w:ascii="Times New Roman" w:hAnsi="Times New Roman" w:cs="Times New Roman"/>
+          <w:sz w:val="24"/>
+          <w:szCs w:val="24"/>
+        </w:rPr>
+        <w:t xml:space="preserve"> </w:t>
+      </w:r>
+      <w:proofErr w:type="spellStart"/>
+      <w:r>
+        <w:rPr>
+          <w:rFonts w:ascii="Times New Roman" w:hAnsi="Times New Roman" w:cs="Times New Roman"/>
+          <w:sz w:val="24"/>
+          <w:szCs w:val="24"/>
+        </w:rPr>
+        <w:t>untuk</w:t>
+      </w:r>
+      <w:proofErr w:type="spellEnd"/>
+      <w:r>
+        <w:rPr>
+          <w:rFonts w:ascii="Times New Roman" w:hAnsi="Times New Roman" w:cs="Times New Roman"/>
+          <w:sz w:val="24"/>
+          <w:szCs w:val="24"/>
+        </w:rPr>
+        <w:t xml:space="preserve"> </w:t>
+      </w:r>
+      <w:proofErr w:type="spellStart"/>
+      <w:r>
+        <w:rPr>
+          <w:rFonts w:ascii="Times New Roman" w:hAnsi="Times New Roman" w:cs="Times New Roman"/>
+          <w:sz w:val="24"/>
+          <w:szCs w:val="24"/>
+        </w:rPr>
+        <w:t>lebih</w:t>
+      </w:r>
+      <w:proofErr w:type="spellEnd"/>
+      <w:r>
+        <w:rPr>
+          <w:rFonts w:ascii="Times New Roman" w:hAnsi="Times New Roman" w:cs="Times New Roman"/>
+          <w:sz w:val="24"/>
+          <w:szCs w:val="24"/>
+        </w:rPr>
+        <w:t xml:space="preserve"> </w:t>
+      </w:r>
+      <w:proofErr w:type="spellStart"/>
+      <w:r>
+        <w:rPr>
+          <w:rFonts w:ascii="Times New Roman" w:hAnsi="Times New Roman" w:cs="Times New Roman"/>
+          <w:sz w:val="24"/>
+          <w:szCs w:val="24"/>
+        </w:rPr>
+        <w:t>menyempurnakan</w:t>
+      </w:r>
+      <w:proofErr w:type="spellEnd"/>
+      <w:r>
+        <w:rPr>
+          <w:rFonts w:ascii="Times New Roman" w:hAnsi="Times New Roman" w:cs="Times New Roman"/>
+          <w:sz w:val="24"/>
+          <w:szCs w:val="24"/>
+        </w:rPr>
+        <w:t xml:space="preserve"> </w:t>
+      </w:r>
+      <w:proofErr w:type="spellStart"/>
+      <w:r>
+        <w:rPr>
+          <w:rFonts w:ascii="Times New Roman" w:hAnsi="Times New Roman" w:cs="Times New Roman"/>
+          <w:sz w:val="24"/>
+          <w:szCs w:val="24"/>
+        </w:rPr>
+        <w:t>laporan</w:t>
+      </w:r>
+      <w:proofErr w:type="spellEnd"/>
+      <w:r>
+        <w:rPr>
+          <w:rFonts w:ascii="Times New Roman" w:hAnsi="Times New Roman" w:cs="Times New Roman"/>
+          <w:sz w:val="24"/>
+          <w:szCs w:val="24"/>
+        </w:rPr>
+        <w:t xml:space="preserve"> </w:t>
+      </w:r>
+      <w:proofErr w:type="spellStart"/>
+      <w:r>
+        <w:rPr>
+          <w:rFonts w:ascii="Times New Roman" w:hAnsi="Times New Roman" w:cs="Times New Roman"/>
+          <w:sz w:val="24"/>
+          <w:szCs w:val="24"/>
+        </w:rPr>
+        <w:t>ini</w:t>
+      </w:r>
+      <w:proofErr w:type="spellEnd"/>
+      <w:r>
+        <w:rPr>
+          <w:rFonts w:ascii="Times New Roman" w:hAnsi="Times New Roman" w:cs="Times New Roman"/>
+          <w:sz w:val="24"/>
+          <w:szCs w:val="24"/>
+        </w:rPr>
+        <w:t xml:space="preserve">. </w:t>
+      </w:r>
+      <w:proofErr w:type="spellStart"/>
+      <w:r>
+        <w:rPr>
+          <w:rFonts w:ascii="Times New Roman" w:hAnsi="Times New Roman" w:cs="Times New Roman"/>
+          <w:sz w:val="24"/>
+          <w:szCs w:val="24"/>
+        </w:rPr>
+        <w:t>Demikianlah</w:t>
+      </w:r>
+      <w:proofErr w:type="spellEnd"/>
+      <w:r>
+        <w:rPr>
+          <w:rFonts w:ascii="Times New Roman" w:hAnsi="Times New Roman" w:cs="Times New Roman"/>
+          <w:sz w:val="24"/>
+          <w:szCs w:val="24"/>
+        </w:rPr>
+        <w:t xml:space="preserve"> kata </w:t>
+      </w:r>
+      <w:proofErr w:type="spellStart"/>
+      <w:r>
+        <w:rPr>
+          <w:rFonts w:ascii="Times New Roman" w:hAnsi="Times New Roman" w:cs="Times New Roman"/>
+          <w:sz w:val="24"/>
+          <w:szCs w:val="24"/>
+        </w:rPr>
+        <w:t>pengantar</w:t>
+      </w:r>
+      <w:proofErr w:type="spellEnd"/>
+      <w:r>
+        <w:rPr>
+          <w:rFonts w:ascii="Times New Roman" w:hAnsi="Times New Roman" w:cs="Times New Roman"/>
+          <w:sz w:val="24"/>
+          <w:szCs w:val="24"/>
+        </w:rPr>
+        <w:t xml:space="preserve"> </w:t>
+      </w:r>
+      <w:proofErr w:type="spellStart"/>
+      <w:r>
+        <w:rPr>
+          <w:rFonts w:ascii="Times New Roman" w:hAnsi="Times New Roman" w:cs="Times New Roman"/>
+          <w:sz w:val="24"/>
+          <w:szCs w:val="24"/>
+        </w:rPr>
+        <w:t>laporan</w:t>
+      </w:r>
+      <w:proofErr w:type="spellEnd"/>
+      <w:r>
+        <w:rPr>
+          <w:rFonts w:ascii="Times New Roman" w:hAnsi="Times New Roman" w:cs="Times New Roman"/>
+          <w:sz w:val="24"/>
+          <w:szCs w:val="24"/>
+        </w:rPr>
+        <w:t xml:space="preserve"> </w:t>
+      </w:r>
+      <w:proofErr w:type="spellStart"/>
+      <w:r>
+        <w:rPr>
+          <w:rFonts w:ascii="Times New Roman" w:hAnsi="Times New Roman" w:cs="Times New Roman"/>
+          <w:sz w:val="24"/>
+          <w:szCs w:val="24"/>
+        </w:rPr>
+        <w:t>Kerja</w:t>
+      </w:r>
+      <w:proofErr w:type="spellEnd"/>
+      <w:r>
+        <w:rPr>
+          <w:rFonts w:ascii="Times New Roman" w:hAnsi="Times New Roman" w:cs="Times New Roman"/>
+          <w:sz w:val="24"/>
+          <w:szCs w:val="24"/>
+        </w:rPr>
+        <w:t xml:space="preserve"> </w:t>
+      </w:r>
+      <w:proofErr w:type="spellStart"/>
+      <w:r>
+        <w:rPr>
+          <w:rFonts w:ascii="Times New Roman" w:hAnsi="Times New Roman" w:cs="Times New Roman"/>
+          <w:sz w:val="24"/>
+          <w:szCs w:val="24"/>
+        </w:rPr>
+        <w:t>Praktik</w:t>
+      </w:r>
+      <w:proofErr w:type="spellEnd"/>
+      <w:r>
+        <w:rPr>
+          <w:rFonts w:ascii="Times New Roman" w:hAnsi="Times New Roman" w:cs="Times New Roman"/>
+          <w:sz w:val="24"/>
+          <w:szCs w:val="24"/>
+        </w:rPr>
+        <w:t xml:space="preserve"> </w:t>
+      </w:r>
+      <w:proofErr w:type="spellStart"/>
+      <w:r>
+        <w:rPr>
+          <w:rFonts w:ascii="Times New Roman" w:hAnsi="Times New Roman" w:cs="Times New Roman"/>
+          <w:sz w:val="24"/>
+          <w:szCs w:val="24"/>
+        </w:rPr>
+        <w:t>ini</w:t>
+      </w:r>
+      <w:proofErr w:type="spellEnd"/>
+      <w:r>
+        <w:rPr>
+          <w:rFonts w:ascii="Times New Roman" w:hAnsi="Times New Roman" w:cs="Times New Roman"/>
+          <w:sz w:val="24"/>
+          <w:szCs w:val="24"/>
+        </w:rPr>
+        <w:t xml:space="preserve">, </w:t>
+      </w:r>
+      <w:proofErr w:type="spellStart"/>
+      <w:r>
+        <w:rPr>
+          <w:rFonts w:ascii="Times New Roman" w:hAnsi="Times New Roman" w:cs="Times New Roman"/>
+          <w:sz w:val="24"/>
+          <w:szCs w:val="24"/>
+        </w:rPr>
+        <w:t>semoga</w:t>
+      </w:r>
+      <w:proofErr w:type="spellEnd"/>
+      <w:r>
+        <w:rPr>
+          <w:rFonts w:ascii="Times New Roman" w:hAnsi="Times New Roman" w:cs="Times New Roman"/>
+          <w:sz w:val="24"/>
+          <w:szCs w:val="24"/>
+        </w:rPr>
+        <w:t xml:space="preserve"> </w:t>
+      </w:r>
+      <w:proofErr w:type="spellStart"/>
+      <w:r>
+        <w:rPr>
+          <w:rFonts w:ascii="Times New Roman" w:hAnsi="Times New Roman" w:cs="Times New Roman"/>
+          <w:sz w:val="24"/>
+          <w:szCs w:val="24"/>
+        </w:rPr>
+        <w:t>laporan</w:t>
+      </w:r>
+      <w:proofErr w:type="spellEnd"/>
+      <w:r>
+        <w:rPr>
+          <w:rFonts w:ascii="Times New Roman" w:hAnsi="Times New Roman" w:cs="Times New Roman"/>
+          <w:sz w:val="24"/>
+          <w:szCs w:val="24"/>
+        </w:rPr>
+        <w:t xml:space="preserve"> </w:t>
+      </w:r>
+      <w:proofErr w:type="spellStart"/>
+      <w:r>
+        <w:rPr>
+          <w:rFonts w:ascii="Times New Roman" w:hAnsi="Times New Roman" w:cs="Times New Roman"/>
+          <w:sz w:val="24"/>
+          <w:szCs w:val="24"/>
+        </w:rPr>
+        <w:t>ini</w:t>
+      </w:r>
+      <w:proofErr w:type="spellEnd"/>
+      <w:r>
+        <w:rPr>
+          <w:rFonts w:ascii="Times New Roman" w:hAnsi="Times New Roman" w:cs="Times New Roman"/>
+          <w:sz w:val="24"/>
+          <w:szCs w:val="24"/>
+        </w:rPr>
+        <w:t xml:space="preserve"> </w:t>
+      </w:r>
+      <w:proofErr w:type="spellStart"/>
+      <w:r>
+        <w:rPr>
+          <w:rFonts w:ascii="Times New Roman" w:hAnsi="Times New Roman" w:cs="Times New Roman"/>
+          <w:sz w:val="24"/>
+          <w:szCs w:val="24"/>
+        </w:rPr>
+        <w:t>dapat</w:t>
+      </w:r>
+      <w:proofErr w:type="spellEnd"/>
+      <w:r>
+        <w:rPr>
+          <w:rFonts w:ascii="Times New Roman" w:hAnsi="Times New Roman" w:cs="Times New Roman"/>
+          <w:sz w:val="24"/>
+          <w:szCs w:val="24"/>
+        </w:rPr>
+        <w:t xml:space="preserve"> </w:t>
+      </w:r>
+      <w:proofErr w:type="spellStart"/>
+      <w:r>
+        <w:rPr>
+          <w:rFonts w:ascii="Times New Roman" w:hAnsi="Times New Roman" w:cs="Times New Roman"/>
+          <w:sz w:val="24"/>
+          <w:szCs w:val="24"/>
+        </w:rPr>
+        <w:t>bermanfaat</w:t>
+      </w:r>
+      <w:proofErr w:type="spellEnd"/>
+      <w:r>
+        <w:rPr>
+          <w:rFonts w:ascii="Times New Roman" w:hAnsi="Times New Roman" w:cs="Times New Roman"/>
+          <w:sz w:val="24"/>
+          <w:szCs w:val="24"/>
+        </w:rPr>
+        <w:t xml:space="preserve"> </w:t>
+      </w:r>
+      <w:proofErr w:type="spellStart"/>
+      <w:r>
+        <w:rPr>
+          <w:rFonts w:ascii="Times New Roman" w:hAnsi="Times New Roman" w:cs="Times New Roman"/>
+          <w:sz w:val="24"/>
+          <w:szCs w:val="24"/>
+        </w:rPr>
+        <w:t>bagi</w:t>
+      </w:r>
+      <w:proofErr w:type="spellEnd"/>
+      <w:r>
+        <w:rPr>
+          <w:rFonts w:ascii="Times New Roman" w:hAnsi="Times New Roman" w:cs="Times New Roman"/>
+          <w:sz w:val="24"/>
+          <w:szCs w:val="24"/>
+        </w:rPr>
+        <w:t xml:space="preserve"> </w:t>
+      </w:r>
+      <w:proofErr w:type="spellStart"/>
+      <w:r>
+        <w:rPr>
+          <w:rFonts w:ascii="Times New Roman" w:hAnsi="Times New Roman" w:cs="Times New Roman"/>
+          <w:sz w:val="24"/>
+          <w:szCs w:val="24"/>
+        </w:rPr>
+        <w:t>semuanya</w:t>
+      </w:r>
+      <w:proofErr w:type="spellEnd"/>
+      <w:r>
+        <w:rPr>
+          <w:rFonts w:ascii="Times New Roman" w:hAnsi="Times New Roman" w:cs="Times New Roman"/>
+          <w:sz w:val="24"/>
+          <w:szCs w:val="24"/>
+        </w:rPr>
+        <w:t xml:space="preserve">. </w:t>
+      </w:r>
+      <w:proofErr w:type="spellStart"/>
+      <w:r>
+        <w:rPr>
+          <w:rFonts w:ascii="Times New Roman" w:hAnsi="Times New Roman" w:cs="Times New Roman"/>
+          <w:sz w:val="24"/>
+          <w:szCs w:val="24"/>
+        </w:rPr>
+        <w:t>Terima</w:t>
+      </w:r>
+      <w:proofErr w:type="spellEnd"/>
+      <w:r>
+        <w:rPr>
+          <w:rFonts w:ascii="Times New Roman" w:hAnsi="Times New Roman" w:cs="Times New Roman"/>
+          <w:sz w:val="24"/>
+          <w:szCs w:val="24"/>
+        </w:rPr>
+        <w:t xml:space="preserve"> </w:t>
+      </w:r>
+      <w:proofErr w:type="spellStart"/>
+      <w:r>
+        <w:rPr>
+          <w:rFonts w:ascii="Times New Roman" w:hAnsi="Times New Roman" w:cs="Times New Roman"/>
+          <w:sz w:val="24"/>
+          <w:szCs w:val="24"/>
+        </w:rPr>
+        <w:t>kasih</w:t>
+      </w:r>
+      <w:proofErr w:type="spellEnd"/>
+      <w:r>
+        <w:rPr>
+          <w:rFonts w:ascii="Times New Roman" w:hAnsi="Times New Roman" w:cs="Times New Roman"/>
+          <w:sz w:val="24"/>
+          <w:szCs w:val="24"/>
+        </w:rPr>
+        <w:t xml:space="preserve"> </w:t>
+      </w:r>
+      <w:proofErr w:type="spellStart"/>
+      <w:r>
+        <w:rPr>
+          <w:rFonts w:ascii="Times New Roman" w:hAnsi="Times New Roman" w:cs="Times New Roman"/>
+          <w:sz w:val="24"/>
+          <w:szCs w:val="24"/>
+        </w:rPr>
+        <w:t>atas</w:t>
+      </w:r>
+      <w:proofErr w:type="spellEnd"/>
+      <w:r>
+        <w:rPr>
+          <w:rFonts w:ascii="Times New Roman" w:hAnsi="Times New Roman" w:cs="Times New Roman"/>
+          <w:sz w:val="24"/>
+          <w:szCs w:val="24"/>
+        </w:rPr>
+        <w:t xml:space="preserve"> </w:t>
+      </w:r>
+      <w:proofErr w:type="spellStart"/>
+      <w:r>
+        <w:rPr>
+          <w:rFonts w:ascii="Times New Roman" w:hAnsi="Times New Roman" w:cs="Times New Roman"/>
+          <w:sz w:val="24"/>
+          <w:szCs w:val="24"/>
+        </w:rPr>
+        <w:t>perhatiannya</w:t>
+      </w:r>
+      <w:proofErr w:type="spellEnd"/>
     </w:p>
-    <w:p>
-      <w:pPr>
-        <w:spacing w:line="360" w:lineRule="auto"/>
-        <w:jc w:val="center"/>
-        <w:rPr>
-          <w:rFonts w:ascii="Times New Roman" w:hAnsi="Times New Roman" w:cs="Times New Roman"/>
-          <w:sz w:val="24"/>
-          <w:szCs w:val="24"/>
-        </w:rPr>
-      </w:pPr>
-    </w:p>
-    <w:p>
-      <w:pPr>
-        <w:spacing w:line="360" w:lineRule="auto"/>
-        <w:jc w:val="center"/>
-        <w:rPr>
-          <w:rFonts w:ascii="Times New Roman" w:hAnsi="Times New Roman" w:cs="Times New Roman"/>
-          <w:sz w:val="24"/>
-          <w:szCs w:val="24"/>
-        </w:rPr>
-      </w:pPr>
-    </w:p>
-    <w:p>
-      <w:pPr>
-        <w:spacing w:line="360" w:lineRule="auto"/>
-        <w:jc w:val="center"/>
-        <w:rPr>
-          <w:rFonts w:ascii="Times New Roman" w:hAnsi="Times New Roman" w:cs="Times New Roman"/>
-          <w:sz w:val="24"/>
-          <w:szCs w:val="24"/>
-        </w:rPr>
-      </w:pPr>
-    </w:p>
-    <w:p>
-      <w:pPr>
-        <w:spacing w:line="360" w:lineRule="auto"/>
-        <w:jc w:val="center"/>
-        <w:rPr>
-          <w:rFonts w:ascii="Times New Roman" w:hAnsi="Times New Roman" w:cs="Times New Roman"/>
-          <w:sz w:val="24"/>
-          <w:szCs w:val="24"/>
-        </w:rPr>
-      </w:pPr>
-    </w:p>
-    <w:p>
-      <w:pPr>
-        <w:spacing w:line="360" w:lineRule="auto"/>
-        <w:jc w:val="center"/>
-        <w:rPr>
-          <w:rFonts w:ascii="Times New Roman" w:hAnsi="Times New Roman" w:cs="Times New Roman"/>
-          <w:sz w:val="24"/>
-          <w:szCs w:val="24"/>
-        </w:rPr>
-      </w:pPr>
-    </w:p>
-    <w:p>
-      <w:pPr>
-        <w:spacing w:line="360" w:lineRule="auto"/>
-        <w:jc w:val="center"/>
-        <w:rPr>
-          <w:rFonts w:ascii="Times New Roman" w:hAnsi="Times New Roman" w:cs="Times New Roman"/>
-          <w:sz w:val="24"/>
-          <w:szCs w:val="24"/>
-        </w:rPr>
-      </w:pPr>
-    </w:p>
-    <w:p>
-      <w:pPr>
-        <w:spacing w:line="360" w:lineRule="auto"/>
-        <w:jc w:val="center"/>
-        <w:rPr>
-          <w:rFonts w:ascii="Times New Roman" w:hAnsi="Times New Roman" w:cs="Times New Roman"/>
-          <w:sz w:val="24"/>
-          <w:szCs w:val="24"/>
-        </w:rPr>
-      </w:pPr>
-    </w:p>
-    <w:p>
-      <w:pPr>
-        <w:spacing w:line="360" w:lineRule="auto"/>
-        <w:jc w:val="center"/>
-        <w:rPr>
-          <w:rFonts w:ascii="Times New Roman" w:hAnsi="Times New Roman" w:cs="Times New Roman"/>
-          <w:sz w:val="24"/>
-          <w:szCs w:val="24"/>
-        </w:rPr>
-      </w:pPr>
-    </w:p>
-    <w:p>
-      <w:pPr>
-        <w:spacing w:line="360" w:lineRule="auto"/>
-        <w:jc w:val="center"/>
-        <w:rPr>
-          <w:rFonts w:ascii="Times New Roman" w:hAnsi="Times New Roman" w:cs="Times New Roman"/>
-          <w:sz w:val="24"/>
-          <w:szCs w:val="24"/>
-        </w:rPr>
-      </w:pPr>
-    </w:p>
-    <w:p>
-      <w:pPr>
-        <w:spacing w:line="360" w:lineRule="auto"/>
-        <w:jc w:val="center"/>
-        <w:rPr>
-          <w:rFonts w:ascii="Times New Roman" w:hAnsi="Times New Roman" w:cs="Times New Roman"/>
-          <w:sz w:val="24"/>
-          <w:szCs w:val="24"/>
-        </w:rPr>
-      </w:pPr>
-    </w:p>
-    <w:p>
-      <w:pPr>
-        <w:spacing w:line="360" w:lineRule="auto"/>
-        <w:jc w:val="center"/>
-        <w:rPr>
-          <w:rFonts w:ascii="Times New Roman" w:hAnsi="Times New Roman" w:cs="Times New Roman"/>
-          <w:sz w:val="24"/>
-          <w:szCs w:val="24"/>
-        </w:rPr>
-      </w:pPr>
-    </w:p>
-    <w:p>
-      <w:pPr>
-        <w:spacing w:line="360" w:lineRule="auto"/>
-        <w:jc w:val="center"/>
-        <w:rPr>
-          <w:rFonts w:ascii="Times New Roman" w:hAnsi="Times New Roman" w:cs="Times New Roman"/>
-          <w:sz w:val="24"/>
-          <w:szCs w:val="24"/>
-        </w:rPr>
-      </w:pPr>
-    </w:p>
-    <w:p>
-      <w:pPr>
-        <w:spacing w:line="360" w:lineRule="auto"/>
-        <w:jc w:val="center"/>
-        <w:rPr>
-          <w:rFonts w:ascii="Times New Roman" w:hAnsi="Times New Roman" w:cs="Times New Roman"/>
-          <w:sz w:val="24"/>
-          <w:szCs w:val="24"/>
-        </w:rPr>
-      </w:pPr>
-    </w:p>
-    <w:p>
-      <w:pPr>
-        <w:spacing w:line="360" w:lineRule="auto"/>
-        <w:jc w:val="center"/>
-        <w:rPr>
-          <w:rFonts w:ascii="Times New Roman" w:hAnsi="Times New Roman" w:cs="Times New Roman"/>
-          <w:sz w:val="24"/>
-          <w:szCs w:val="24"/>
-        </w:rPr>
-      </w:pPr>
-    </w:p>
+    <w:p/>
     <w:p>
       <w:pPr>
         <w:spacing w:line="360" w:lineRule="auto"/>
@@ -945,7 +3347,7 @@
         <w:pStyle w:val="Heading1"/>
         <w:spacing w:line="360" w:lineRule="auto"/>
       </w:pPr>
-      <w:bookmarkStart w:id="2" w:name="_Toc519254361"/>
+      <w:bookmarkStart w:id="2" w:name="_Toc519500438"/>
       <w:r>
         <w:lastRenderedPageBreak/>
         <w:t>DAFTAR ISI</w:t>
@@ -957,6 +3359,7 @@
         <w:rPr>
           <w:rFonts w:asciiTheme="minorHAnsi" w:eastAsiaTheme="minorHAnsi" w:hAnsiTheme="minorHAnsi" w:cs="Times New Roman"/>
           <w:b w:val="0"/>
+          <w:sz w:val="22"/>
           <w:szCs w:val="24"/>
         </w:rPr>
         <w:id w:val="-1963256606"/>
@@ -1027,7 +3430,7 @@
             </w:rPr>
             <w:fldChar w:fldCharType="separate"/>
           </w:r>
-          <w:hyperlink w:anchor="_Toc519254359" w:history="1">
+          <w:hyperlink w:anchor="_Toc519500436" w:history="1">
             <w:r>
               <w:rPr>
                 <w:rStyle w:val="Hyperlink"/>
@@ -1054,7 +3457,7 @@
                 <w:noProof/>
                 <w:webHidden/>
               </w:rPr>
-              <w:instrText xml:space="preserve"> PAGEREF _Toc519254359 \h </w:instrText>
+              <w:instrText xml:space="preserve"> PAGEREF _Toc519500436 \h </w:instrText>
             </w:r>
             <w:r>
               <w:rPr>
@@ -1096,7 +3499,7 @@
               <w:noProof/>
             </w:rPr>
           </w:pPr>
-          <w:hyperlink w:anchor="_Toc519254360" w:history="1">
+          <w:hyperlink w:anchor="_Toc519500437" w:history="1">
             <w:r>
               <w:rPr>
                 <w:rStyle w:val="Hyperlink"/>
@@ -1123,7 +3526,7 @@
                 <w:noProof/>
                 <w:webHidden/>
               </w:rPr>
-              <w:instrText xml:space="preserve"> PAGEREF _Toc519254360 \h </w:instrText>
+              <w:instrText xml:space="preserve"> PAGEREF _Toc519500437 \h </w:instrText>
             </w:r>
             <w:r>
               <w:rPr>
@@ -1165,7 +3568,7 @@
               <w:noProof/>
             </w:rPr>
           </w:pPr>
-          <w:hyperlink w:anchor="_Toc519254361" w:history="1">
+          <w:hyperlink w:anchor="_Toc519500438" w:history="1">
             <w:r>
               <w:rPr>
                 <w:rStyle w:val="Hyperlink"/>
@@ -1192,7 +3595,7 @@
                 <w:noProof/>
                 <w:webHidden/>
               </w:rPr>
-              <w:instrText xml:space="preserve"> PAGEREF _Toc519254361 \h </w:instrText>
+              <w:instrText xml:space="preserve"> PAGEREF _Toc519500438 \h </w:instrText>
             </w:r>
             <w:r>
               <w:rPr>
@@ -1234,11 +3637,10 @@
               <w:noProof/>
             </w:rPr>
           </w:pPr>
-          <w:hyperlink w:anchor="_Toc519254362" w:history="1">
+          <w:hyperlink w:anchor="_Toc519500439" w:history="1">
             <w:r>
               <w:rPr>
                 <w:rStyle w:val="Hyperlink"/>
-                <w:rFonts w:cs="Times New Roman"/>
                 <w:noProof/>
               </w:rPr>
               <w:t>ABSTRAK</w:t>
@@ -1262,7 +3664,7 @@
                 <w:noProof/>
                 <w:webHidden/>
               </w:rPr>
-              <w:instrText xml:space="preserve"> PAGEREF _Toc519254362 \h </w:instrText>
+              <w:instrText xml:space="preserve"> PAGEREF _Toc519500439 \h </w:instrText>
             </w:r>
             <w:r>
               <w:rPr>
@@ -1304,7 +3706,7 @@
               <w:noProof/>
             </w:rPr>
           </w:pPr>
-          <w:hyperlink w:anchor="_Toc519254363" w:history="1">
+          <w:hyperlink w:anchor="_Toc519500440" w:history="1">
             <w:r>
               <w:rPr>
                 <w:rStyle w:val="Hyperlink"/>
@@ -1331,7 +3733,7 @@
                 <w:noProof/>
                 <w:webHidden/>
               </w:rPr>
-              <w:instrText xml:space="preserve"> PAGEREF _Toc519254363 \h </w:instrText>
+              <w:instrText xml:space="preserve"> PAGEREF _Toc519500440 \h </w:instrText>
             </w:r>
             <w:r>
               <w:rPr>
@@ -1373,7 +3775,7 @@
               <w:noProof/>
             </w:rPr>
           </w:pPr>
-          <w:hyperlink w:anchor="_Toc519254364" w:history="1">
+          <w:hyperlink w:anchor="_Toc519500441" w:history="1">
             <w:r>
               <w:rPr>
                 <w:rStyle w:val="Hyperlink"/>
@@ -1400,7 +3802,7 @@
                 <w:noProof/>
                 <w:webHidden/>
               </w:rPr>
-              <w:instrText xml:space="preserve"> PAGEREF _Toc519254364 \h </w:instrText>
+              <w:instrText xml:space="preserve"> PAGEREF _Toc519500441 \h </w:instrText>
             </w:r>
             <w:r>
               <w:rPr>
@@ -1442,7 +3844,7 @@
               <w:noProof/>
             </w:rPr>
           </w:pPr>
-          <w:hyperlink w:anchor="_Toc519254365" w:history="1">
+          <w:hyperlink w:anchor="_Toc519500442" w:history="1">
             <w:r>
               <w:rPr>
                 <w:rStyle w:val="Hyperlink"/>
@@ -1470,7 +3872,7 @@
                 <w:noProof/>
                 <w:webHidden/>
               </w:rPr>
-              <w:instrText xml:space="preserve"> PAGEREF _Toc519254365 \h </w:instrText>
+              <w:instrText xml:space="preserve"> PAGEREF _Toc519500442 \h </w:instrText>
             </w:r>
             <w:r>
               <w:rPr>
@@ -1512,7 +3914,7 @@
               <w:noProof/>
             </w:rPr>
           </w:pPr>
-          <w:hyperlink w:anchor="_Toc519254366" w:history="1">
+          <w:hyperlink w:anchor="_Toc519500443" w:history="1">
             <w:r>
               <w:rPr>
                 <w:rStyle w:val="Hyperlink"/>
@@ -1540,7 +3942,7 @@
                 <w:noProof/>
                 <w:webHidden/>
               </w:rPr>
-              <w:instrText xml:space="preserve"> PAGEREF _Toc519254366 \h </w:instrText>
+              <w:instrText xml:space="preserve"> PAGEREF _Toc519500443 \h </w:instrText>
             </w:r>
             <w:r>
               <w:rPr>
@@ -1582,7 +3984,7 @@
               <w:noProof/>
             </w:rPr>
           </w:pPr>
-          <w:hyperlink w:anchor="_Toc519254367" w:history="1">
+          <w:hyperlink w:anchor="_Toc519500444" w:history="1">
             <w:r>
               <w:rPr>
                 <w:rStyle w:val="Hyperlink"/>
@@ -1610,7 +4012,7 @@
                 <w:noProof/>
                 <w:webHidden/>
               </w:rPr>
-              <w:instrText xml:space="preserve"> PAGEREF _Toc519254367 \h </w:instrText>
+              <w:instrText xml:space="preserve"> PAGEREF _Toc519500444 \h </w:instrText>
             </w:r>
             <w:r>
               <w:rPr>
@@ -1652,7 +4054,7 @@
               <w:noProof/>
             </w:rPr>
           </w:pPr>
-          <w:hyperlink w:anchor="_Toc519254368" w:history="1">
+          <w:hyperlink w:anchor="_Toc519500445" w:history="1">
             <w:r>
               <w:rPr>
                 <w:rStyle w:val="Hyperlink"/>
@@ -1680,7 +4082,7 @@
                 <w:noProof/>
                 <w:webHidden/>
               </w:rPr>
-              <w:instrText xml:space="preserve"> PAGEREF _Toc519254368 \h </w:instrText>
+              <w:instrText xml:space="preserve"> PAGEREF _Toc519500445 \h </w:instrText>
             </w:r>
             <w:r>
               <w:rPr>
@@ -1719,6 +4121,13 @@
               <w:sz w:val="24"/>
               <w:szCs w:val="24"/>
             </w:rPr>
+            <w:sectPr>
+              <w:pgSz w:w="12240" w:h="15840"/>
+              <w:pgMar w:top="1440" w:right="1440" w:bottom="1440" w:left="1440" w:header="720" w:footer="720" w:gutter="0"/>
+              <w:pgNumType w:fmt="lowerRoman" w:start="1"/>
+              <w:cols w:space="720"/>
+              <w:docGrid w:linePitch="360"/>
+            </w:sectPr>
           </w:pPr>
           <w:r>
             <w:rPr>
@@ -1736,6 +4145,17 @@
     </w:sdt>
     <w:p>
       <w:pPr>
+        <w:pStyle w:val="Heading1"/>
+      </w:pPr>
+      <w:bookmarkStart w:id="3" w:name="_Toc519500439"/>
+      <w:r>
+        <w:lastRenderedPageBreak/>
+        <w:t>ABSTRAK</w:t>
+      </w:r>
+      <w:bookmarkEnd w:id="3"/>
+    </w:p>
+    <w:p>
+      <w:pPr>
         <w:spacing w:line="360" w:lineRule="auto"/>
         <w:jc w:val="center"/>
         <w:rPr>
@@ -1770,43 +4190,6 @@
     <w:p>
       <w:pPr>
         <w:spacing w:line="360" w:lineRule="auto"/>
-        <w:rPr>
-          <w:rFonts w:ascii="Times New Roman" w:hAnsi="Times New Roman" w:cs="Times New Roman"/>
-          <w:sz w:val="24"/>
-          <w:szCs w:val="24"/>
-        </w:rPr>
-        <w:sectPr>
-          <w:pgSz w:w="12240" w:h="15840"/>
-          <w:pgMar w:top="1440" w:right="1440" w:bottom="1440" w:left="1440" w:header="720" w:footer="720" w:gutter="0"/>
-          <w:pgNumType w:fmt="lowerRoman" w:start="1"/>
-          <w:cols w:space="720"/>
-          <w:docGrid w:linePitch="360"/>
-        </w:sectPr>
-      </w:pPr>
-    </w:p>
-    <w:p>
-      <w:pPr>
-        <w:pStyle w:val="Heading1"/>
-        <w:spacing w:line="360" w:lineRule="auto"/>
-        <w:rPr>
-          <w:rFonts w:cs="Times New Roman"/>
-          <w:szCs w:val="24"/>
-        </w:rPr>
-      </w:pPr>
-      <w:bookmarkStart w:id="3" w:name="_Toc519254362"/>
-      <w:r>
-        <w:rPr>
-          <w:rFonts w:cs="Times New Roman"/>
-          <w:szCs w:val="24"/>
-        </w:rPr>
-        <w:lastRenderedPageBreak/>
-        <w:t>ABSTRAK</w:t>
-      </w:r>
-      <w:bookmarkEnd w:id="3"/>
-    </w:p>
-    <w:p>
-      <w:pPr>
-        <w:spacing w:line="360" w:lineRule="auto"/>
         <w:jc w:val="center"/>
         <w:rPr>
           <w:rFonts w:ascii="Times New Roman" w:hAnsi="Times New Roman" w:cs="Times New Roman"/>
@@ -2005,39 +4388,6 @@
     <w:p>
       <w:pPr>
         <w:spacing w:line="360" w:lineRule="auto"/>
-        <w:jc w:val="center"/>
-        <w:rPr>
-          <w:rFonts w:ascii="Times New Roman" w:hAnsi="Times New Roman" w:cs="Times New Roman"/>
-          <w:sz w:val="24"/>
-          <w:szCs w:val="24"/>
-        </w:rPr>
-      </w:pPr>
-    </w:p>
-    <w:p>
-      <w:pPr>
-        <w:spacing w:line="360" w:lineRule="auto"/>
-        <w:jc w:val="center"/>
-        <w:rPr>
-          <w:rFonts w:ascii="Times New Roman" w:hAnsi="Times New Roman" w:cs="Times New Roman"/>
-          <w:sz w:val="24"/>
-          <w:szCs w:val="24"/>
-        </w:rPr>
-      </w:pPr>
-    </w:p>
-    <w:p>
-      <w:pPr>
-        <w:spacing w:line="360" w:lineRule="auto"/>
-        <w:jc w:val="center"/>
-        <w:rPr>
-          <w:rFonts w:ascii="Times New Roman" w:hAnsi="Times New Roman" w:cs="Times New Roman"/>
-          <w:sz w:val="24"/>
-          <w:szCs w:val="24"/>
-        </w:rPr>
-      </w:pPr>
-    </w:p>
-    <w:p>
-      <w:pPr>
-        <w:spacing w:line="360" w:lineRule="auto"/>
         <w:rPr>
           <w:rFonts w:ascii="Times New Roman" w:hAnsi="Times New Roman" w:cs="Times New Roman"/>
           <w:sz w:val="24"/>
@@ -2049,7 +4399,7 @@
       <w:pPr>
         <w:pStyle w:val="Heading1"/>
       </w:pPr>
-      <w:bookmarkStart w:id="4" w:name="_Toc519254363"/>
+      <w:bookmarkStart w:id="4" w:name="_Toc519500440"/>
       <w:r>
         <w:lastRenderedPageBreak/>
         <w:t xml:space="preserve">BAB </w:t>
@@ -2063,7 +4413,7 @@
       <w:pPr>
         <w:pStyle w:val="Heading1"/>
       </w:pPr>
-      <w:bookmarkStart w:id="5" w:name="_Toc519254364"/>
+      <w:bookmarkStart w:id="5" w:name="_Toc519500441"/>
       <w:r>
         <w:t>PENDAHULUAN</w:t>
       </w:r>
@@ -2302,7 +4652,7 @@
           <w:szCs w:val="24"/>
         </w:rPr>
       </w:pPr>
-      <w:bookmarkStart w:id="6" w:name="_Toc519254365"/>
+      <w:bookmarkStart w:id="6" w:name="_Toc519500442"/>
       <w:r>
         <w:rPr>
           <w:rFonts w:cs="Times New Roman"/>
@@ -2322,7 +4672,7 @@
           <w:szCs w:val="24"/>
         </w:rPr>
       </w:pPr>
-      <w:bookmarkStart w:id="7" w:name="_Toc519254366"/>
+      <w:bookmarkStart w:id="7" w:name="_Toc519500443"/>
       <w:r>
         <w:rPr>
           <w:rFonts w:cs="Times New Roman"/>
@@ -2341,7 +4691,7 @@
           <w:szCs w:val="24"/>
         </w:rPr>
       </w:pPr>
-      <w:bookmarkStart w:id="8" w:name="_Toc519254367"/>
+      <w:bookmarkStart w:id="8" w:name="_Toc519500444"/>
       <w:r>
         <w:rPr>
           <w:rFonts w:cs="Times New Roman"/>
@@ -5790,7 +8140,7 @@
           <w:szCs w:val="24"/>
         </w:rPr>
       </w:pPr>
-      <w:bookmarkStart w:id="9" w:name="_Toc519254368"/>
+      <w:bookmarkStart w:id="9" w:name="_Toc519500445"/>
       <w:r>
         <w:rPr>
           <w:rFonts w:cs="Times New Roman"/>
@@ -6188,48 +8538,19 @@
     </w:p>
     <w:p>
       <w:pPr>
-        <w:spacing w:line="360" w:lineRule="auto"/>
-        <w:jc w:val="both"/>
-        <w:rPr>
-          <w:rFonts w:ascii="Times New Roman" w:hAnsi="Times New Roman" w:cs="Times New Roman"/>
-          <w:sz w:val="24"/>
-          <w:szCs w:val="24"/>
-        </w:rPr>
+        <w:pStyle w:val="Heading2"/>
       </w:pPr>
       <w:r>
-        <w:rPr>
-          <w:rFonts w:ascii="Times New Roman" w:hAnsi="Times New Roman" w:cs="Times New Roman"/>
-          <w:b/>
-          <w:bCs/>
-          <w:sz w:val="24"/>
-          <w:szCs w:val="24"/>
-        </w:rPr>
         <w:t xml:space="preserve">2.3 </w:t>
       </w:r>
       <w:proofErr w:type="spellStart"/>
       <w:r>
-        <w:rPr>
-          <w:rFonts w:ascii="Times New Roman" w:hAnsi="Times New Roman" w:cs="Times New Roman"/>
-          <w:b/>
-          <w:bCs/>
-          <w:sz w:val="24"/>
-          <w:szCs w:val="24"/>
-        </w:rPr>
         <w:t>Strategi</w:t>
       </w:r>
       <w:proofErr w:type="spellEnd"/>
       <w:r>
-        <w:rPr>
-          <w:rFonts w:ascii="Times New Roman" w:hAnsi="Times New Roman" w:cs="Times New Roman"/>
-          <w:b/>
-          <w:bCs/>
-          <w:sz w:val="24"/>
-          <w:szCs w:val="24"/>
-        </w:rPr>
         <w:t xml:space="preserve"> Perusahaan</w:t>
       </w:r>
-      <w:bookmarkStart w:id="10" w:name="_GoBack"/>
-      <w:bookmarkEnd w:id="10"/>
     </w:p>
     <w:p>
       <w:pPr>
@@ -8144,66 +10465,25 @@
     </w:p>
     <w:p>
       <w:pPr>
-        <w:spacing w:line="360" w:lineRule="auto"/>
-        <w:jc w:val="both"/>
-        <w:rPr>
-          <w:rFonts w:ascii="Times New Roman" w:hAnsi="Times New Roman" w:cs="Times New Roman"/>
-          <w:sz w:val="24"/>
-          <w:szCs w:val="24"/>
-        </w:rPr>
+        <w:pStyle w:val="Heading2"/>
       </w:pPr>
       <w:r>
-        <w:rPr>
-          <w:rFonts w:ascii="Times New Roman" w:hAnsi="Times New Roman" w:cs="Times New Roman"/>
-          <w:b/>
-          <w:bCs/>
-          <w:sz w:val="24"/>
-          <w:szCs w:val="24"/>
-        </w:rPr>
         <w:t xml:space="preserve">2.3 </w:t>
       </w:r>
       <w:proofErr w:type="spellStart"/>
       <w:r>
-        <w:rPr>
-          <w:rFonts w:ascii="Times New Roman" w:hAnsi="Times New Roman" w:cs="Times New Roman"/>
-          <w:b/>
-          <w:bCs/>
-          <w:sz w:val="24"/>
-          <w:szCs w:val="24"/>
-        </w:rPr>
         <w:t>Riwayat</w:t>
       </w:r>
       <w:proofErr w:type="spellEnd"/>
       <w:r>
-        <w:rPr>
-          <w:rFonts w:ascii="Times New Roman" w:hAnsi="Times New Roman" w:cs="Times New Roman"/>
-          <w:b/>
-          <w:bCs/>
-          <w:sz w:val="24"/>
-          <w:szCs w:val="24"/>
-        </w:rPr>
-        <w:t xml:space="preserve"> </w:t>
-      </w:r>
-      <w:proofErr w:type="spellStart"/>
-      <w:r>
-        <w:rPr>
-          <w:rFonts w:ascii="Times New Roman" w:hAnsi="Times New Roman" w:cs="Times New Roman"/>
-          <w:b/>
-          <w:bCs/>
-          <w:sz w:val="24"/>
-          <w:szCs w:val="24"/>
-        </w:rPr>
+        <w:t xml:space="preserve"> </w:t>
+      </w:r>
+      <w:proofErr w:type="spellStart"/>
+      <w:r>
         <w:t>Singkat</w:t>
       </w:r>
       <w:proofErr w:type="spellEnd"/>
       <w:r>
-        <w:rPr>
-          <w:rFonts w:ascii="Times New Roman" w:hAnsi="Times New Roman" w:cs="Times New Roman"/>
-          <w:b/>
-          <w:bCs/>
-          <w:sz w:val="24"/>
-          <w:szCs w:val="24"/>
-        </w:rPr>
         <w:t xml:space="preserve"> Telkom Group</w:t>
       </w:r>
     </w:p>
@@ -9547,7 +11827,6 @@
           <w:sz w:val="24"/>
           <w:szCs w:val="24"/>
         </w:rPr>
-        <w:lastRenderedPageBreak/>
         <w:t>berkembang</w:t>
       </w:r>
       <w:proofErr w:type="spellEnd"/>
@@ -9781,6 +12060,7 @@
           <w:sz w:val="24"/>
           <w:szCs w:val="24"/>
         </w:rPr>
+        <w:lastRenderedPageBreak/>
         <w:t xml:space="preserve">1965 – </w:t>
       </w:r>
       <w:proofErr w:type="spellStart"/>
@@ -10794,51 +13074,21 @@
     </w:p>
     <w:p>
       <w:pPr>
-        <w:spacing w:line="360" w:lineRule="auto"/>
-        <w:rPr>
-          <w:rFonts w:ascii="Times New Roman" w:hAnsi="Times New Roman" w:cs="Times New Roman"/>
-          <w:b/>
-          <w:sz w:val="24"/>
-          <w:szCs w:val="24"/>
-        </w:rPr>
+        <w:pStyle w:val="Heading2"/>
       </w:pPr>
       <w:r>
-        <w:rPr>
-          <w:rFonts w:ascii="Times New Roman" w:hAnsi="Times New Roman" w:cs="Times New Roman"/>
-          <w:b/>
-          <w:sz w:val="24"/>
-          <w:szCs w:val="24"/>
-        </w:rPr>
         <w:t xml:space="preserve">2.4 </w:t>
       </w:r>
       <w:proofErr w:type="spellStart"/>
       <w:r>
-        <w:rPr>
-          <w:rFonts w:ascii="Times New Roman" w:hAnsi="Times New Roman" w:cs="Times New Roman"/>
-          <w:b/>
-          <w:sz w:val="24"/>
-          <w:szCs w:val="24"/>
-        </w:rPr>
         <w:t>Struktur</w:t>
       </w:r>
       <w:proofErr w:type="spellEnd"/>
       <w:r>
-        <w:rPr>
-          <w:rFonts w:ascii="Times New Roman" w:hAnsi="Times New Roman" w:cs="Times New Roman"/>
-          <w:b/>
-          <w:sz w:val="24"/>
-          <w:szCs w:val="24"/>
-        </w:rPr>
-        <w:t xml:space="preserve"> </w:t>
-      </w:r>
-      <w:proofErr w:type="spellStart"/>
-      <w:r>
-        <w:rPr>
-          <w:rFonts w:ascii="Times New Roman" w:hAnsi="Times New Roman" w:cs="Times New Roman"/>
-          <w:b/>
-          <w:sz w:val="24"/>
-          <w:szCs w:val="24"/>
-        </w:rPr>
+        <w:t xml:space="preserve"> </w:t>
+      </w:r>
+      <w:proofErr w:type="spellStart"/>
+      <w:r>
         <w:t>Organisasi</w:t>
       </w:r>
       <w:proofErr w:type="spellEnd"/>
@@ -10929,7 +13179,6 @@
           <w:sz w:val="24"/>
           <w:szCs w:val="24"/>
         </w:rPr>
-        <w:lastRenderedPageBreak/>
         <w:t xml:space="preserve">Gambar 2.1 Bagan </w:t>
       </w:r>
       <w:proofErr w:type="spellStart"/>
@@ -11238,6 +13487,7 @@
           <w:sz w:val="24"/>
           <w:szCs w:val="24"/>
         </w:rPr>
+        <w:lastRenderedPageBreak/>
         <w:t>Berdasarkan</w:t>
       </w:r>
       <w:proofErr w:type="spellEnd"/>
@@ -13040,6 +15290,41 @@
           <w:szCs w:val="24"/>
         </w:rPr>
       </w:pPr>
+    </w:p>
+    <w:p>
+      <w:pPr>
+        <w:spacing w:line="360" w:lineRule="auto"/>
+        <w:rPr>
+          <w:rFonts w:ascii="Times New Roman" w:hAnsi="Times New Roman" w:cs="Times New Roman"/>
+          <w:b/>
+          <w:sz w:val="24"/>
+          <w:szCs w:val="24"/>
+        </w:rPr>
+      </w:pPr>
+    </w:p>
+    <w:p>
+      <w:pPr>
+        <w:spacing w:line="360" w:lineRule="auto"/>
+        <w:rPr>
+          <w:rFonts w:ascii="Times New Roman" w:hAnsi="Times New Roman" w:cs="Times New Roman"/>
+          <w:b/>
+          <w:sz w:val="24"/>
+          <w:szCs w:val="24"/>
+        </w:rPr>
+      </w:pPr>
+    </w:p>
+    <w:p>
+      <w:pPr>
+        <w:spacing w:line="360" w:lineRule="auto"/>
+        <w:rPr>
+          <w:rFonts w:ascii="Times New Roman" w:hAnsi="Times New Roman" w:cs="Times New Roman"/>
+          <w:b/>
+          <w:sz w:val="24"/>
+          <w:szCs w:val="24"/>
+        </w:rPr>
+      </w:pPr>
+      <w:bookmarkStart w:id="10" w:name="_GoBack"/>
+      <w:bookmarkEnd w:id="10"/>
     </w:p>
     <w:p>
       <w:pPr>
@@ -20025,6 +22310,124 @@
       </w:rPr>
     </w:lvl>
   </w:abstractNum>
+  <w:abstractNum w:abstractNumId="3" w15:restartNumberingAfterBreak="0">
+    <w:nsid w:val="7A35141A"/>
+    <w:multiLevelType w:val="multilevel"/>
+    <w:tmpl w:val="D306452C"/>
+    <w:lvl w:ilvl="0">
+      <w:start w:val="1"/>
+      <w:numFmt w:val="decimal"/>
+      <w:lvlText w:val="%1."/>
+      <w:lvlJc w:val="left"/>
+      <w:pPr>
+        <w:ind w:left="1080" w:hanging="360"/>
+      </w:pPr>
+    </w:lvl>
+    <w:lvl w:ilvl="1">
+      <w:start w:val="1"/>
+      <w:numFmt w:val="decimal"/>
+      <w:isLgl/>
+      <w:lvlText w:val="%1.%2"/>
+      <w:lvlJc w:val="left"/>
+      <w:pPr>
+        <w:ind w:left="1080" w:hanging="360"/>
+      </w:pPr>
+      <w:rPr>
+        <w:rFonts w:hint="default"/>
+      </w:rPr>
+    </w:lvl>
+    <w:lvl w:ilvl="2">
+      <w:start w:val="1"/>
+      <w:numFmt w:val="decimal"/>
+      <w:isLgl/>
+      <w:lvlText w:val="%1.%2.%3"/>
+      <w:lvlJc w:val="left"/>
+      <w:pPr>
+        <w:ind w:left="1440" w:hanging="720"/>
+      </w:pPr>
+      <w:rPr>
+        <w:rFonts w:hint="default"/>
+      </w:rPr>
+    </w:lvl>
+    <w:lvl w:ilvl="3">
+      <w:start w:val="1"/>
+      <w:numFmt w:val="decimal"/>
+      <w:isLgl/>
+      <w:lvlText w:val="%1.%2.%3.%4"/>
+      <w:lvlJc w:val="left"/>
+      <w:pPr>
+        <w:ind w:left="1440" w:hanging="720"/>
+      </w:pPr>
+      <w:rPr>
+        <w:rFonts w:hint="default"/>
+      </w:rPr>
+    </w:lvl>
+    <w:lvl w:ilvl="4">
+      <w:start w:val="1"/>
+      <w:numFmt w:val="decimal"/>
+      <w:isLgl/>
+      <w:lvlText w:val="%1.%2.%3.%4.%5"/>
+      <w:lvlJc w:val="left"/>
+      <w:pPr>
+        <w:ind w:left="1800" w:hanging="1080"/>
+      </w:pPr>
+      <w:rPr>
+        <w:rFonts w:hint="default"/>
+      </w:rPr>
+    </w:lvl>
+    <w:lvl w:ilvl="5">
+      <w:start w:val="1"/>
+      <w:numFmt w:val="decimal"/>
+      <w:isLgl/>
+      <w:lvlText w:val="%1.%2.%3.%4.%5.%6"/>
+      <w:lvlJc w:val="left"/>
+      <w:pPr>
+        <w:ind w:left="1800" w:hanging="1080"/>
+      </w:pPr>
+      <w:rPr>
+        <w:rFonts w:hint="default"/>
+      </w:rPr>
+    </w:lvl>
+    <w:lvl w:ilvl="6">
+      <w:start w:val="1"/>
+      <w:numFmt w:val="decimal"/>
+      <w:isLgl/>
+      <w:lvlText w:val="%1.%2.%3.%4.%5.%6.%7"/>
+      <w:lvlJc w:val="left"/>
+      <w:pPr>
+        <w:ind w:left="2160" w:hanging="1440"/>
+      </w:pPr>
+      <w:rPr>
+        <w:rFonts w:hint="default"/>
+      </w:rPr>
+    </w:lvl>
+    <w:lvl w:ilvl="7">
+      <w:start w:val="1"/>
+      <w:numFmt w:val="decimal"/>
+      <w:isLgl/>
+      <w:lvlText w:val="%1.%2.%3.%4.%5.%6.%7.%8"/>
+      <w:lvlJc w:val="left"/>
+      <w:pPr>
+        <w:ind w:left="2160" w:hanging="1440"/>
+      </w:pPr>
+      <w:rPr>
+        <w:rFonts w:hint="default"/>
+      </w:rPr>
+    </w:lvl>
+    <w:lvl w:ilvl="8">
+      <w:start w:val="1"/>
+      <w:numFmt w:val="decimal"/>
+      <w:isLgl/>
+      <w:lvlText w:val="%1.%2.%3.%4.%5.%6.%7.%8.%9"/>
+      <w:lvlJc w:val="left"/>
+      <w:pPr>
+        <w:ind w:left="2520" w:hanging="1800"/>
+      </w:pPr>
+      <w:rPr>
+        <w:rFonts w:hint="default"/>
+      </w:rPr>
+    </w:lvl>
+  </w:abstractNum>
   <w:num w:numId="1">
     <w:abstractNumId w:val="2"/>
   </w:num>
@@ -20033,6 +22436,9 @@
   </w:num>
   <w:num w:numId="3">
     <w:abstractNumId w:val="0"/>
+  </w:num>
+  <w:num w:numId="4">
+    <w:abstractNumId w:val="3"/>
   </w:num>
 </w:numbering>
 </file>
@@ -20940,7 +23346,7 @@
 </file>
 
 <file path=customXml/itemProps1.xml><?xml version="1.0" encoding="utf-8"?>
-<ds:datastoreItem xmlns:ds="http://schemas.openxmlformats.org/officeDocument/2006/customXml" ds:itemID="{A6E205D4-309D-4FEC-B1A8-46C110968560}">
+<ds:datastoreItem xmlns:ds="http://schemas.openxmlformats.org/officeDocument/2006/customXml" ds:itemID="{DBC993A4-13E6-4B07-B4C6-0043539299CB}">
   <ds:schemaRefs>
     <ds:schemaRef ds:uri="http://schemas.openxmlformats.org/officeDocument/2006/bibliography"/>
   </ds:schemaRefs>

</xml_diff>